<commit_message>
Updated Two Way ANOVA Document. Still not done yet
</commit_message>
<xml_diff>
--- a/4_9_19 - Two Way ANOVA/Eddy_ANOVA2.docx
+++ b/4_9_19 - Two Way ANOVA/Eddy_ANOVA2.docx
@@ -199,15 +199,24 @@
         </w:rPr>
         <w:t xml:space="preserve"> </w:t>
       </w:r>
+      <w:r>
+        <w:rPr>
+          <w:rFonts w:ascii="Times New Roman" w:hAnsi="Times New Roman" w:cs="Times New Roman"/>
+          <w:sz w:val="24"/>
+          <w:szCs w:val="24"/>
+        </w:rPr>
+        <w:t xml:space="preserve">A .05 criterion of statistical significance was employed for all tests. </w:t>
+      </w:r>
+      <w:r>
+        <w:rPr>
+          <w:rFonts w:ascii="Times New Roman" w:hAnsi="Times New Roman" w:cs="Times New Roman"/>
+          <w:b/>
+          <w:sz w:val="24"/>
+          <w:szCs w:val="24"/>
+        </w:rPr>
+        <w:t xml:space="preserve">The main effects of age, F(1, 90) = 29.94, p&lt;.001, η2= .090, 90% CI [.020, .187], and recall condition, F(4, 90) = 47.19, p&lt; .001, η2= .568, 90% CI [.441, .633) were statistically significant, as was their interaction, F(4, 90) = 5.93, p&lt; .001, η2= .071, 90% CI [.000, .132], MSE= 8.03 for each effect. Overall, younger participants recalled more items (M= 13.16) than did older participants (M= 10.06), d= .622, 95% CI [.219, 1.022]. </w:t>
+      </w:r>
       <w:bookmarkStart w:id="0" w:name="_GoBack"/>
-      <w:r>
-        <w:rPr>
-          <w:rFonts w:ascii="Times New Roman" w:hAnsi="Times New Roman" w:cs="Times New Roman"/>
-          <w:sz w:val="24"/>
-          <w:szCs w:val="24"/>
-        </w:rPr>
-        <w:t xml:space="preserve">A .05 criterion of statistical significance was employed for all tests. </w:t>
-      </w:r>
       <w:bookmarkEnd w:id="0"/>
       <w:r>
         <w:rPr>
@@ -216,7 +225,7 @@
           <w:sz w:val="24"/>
           <w:szCs w:val="24"/>
         </w:rPr>
-        <w:t>The main effects of age, F(1, 90) = 29.94, p&lt;.001, η2= .090, 90% CI [.020, .187], and recall condition, F(4, 90) = 47.19, p&lt; .001, η2= .568, 90% CI [.441, .633) were statistically significant, as was their interaction, F(4, 90) = 5.93, p&lt; .001, η2= .071, 90% CI [.000, .132], MSE= 8.03 for each effect. Overall, younger participants recalled more items (M= 13.16) than did older participants (M= 10.06), d= .622, 95% CI [.219, 1.022]. The REGWQ procedure was employed to conduct pairwise comparisons on the marginal means for recall condition, holding familywise error rate at a maximum of .05. As shown in the table below, recall was better for the conditions which involved greater depth of processing than for the conditions that involved less cognitive processing.</w:t>
+        <w:t>As shown in the table below, recall was better for the conditions which involved greater depth of processing than for the conditions that involved less cognitive processing.</w:t>
       </w:r>
     </w:p>
     <w:sectPr>

</xml_diff>

<commit_message>
Fleshing out the summary document
</commit_message>
<xml_diff>
--- a/4_9_19 - Two Way ANOVA/Eddy_ANOVA2.docx
+++ b/4_9_19 - Two Way ANOVA/Eddy_ANOVA2.docx
@@ -54,11 +54,16 @@
           </wp:inline>
         </w:drawing>
       </w:r>
+      <w:bookmarkStart w:id="0" w:name="_GoBack"/>
+      <w:bookmarkEnd w:id="0"/>
     </w:p>
     <w:p>
       <w:pPr>
         <w:rPr>
           <w:rFonts w:ascii="Times New Roman" w:hAnsi="Times New Roman" w:cs="Times New Roman"/>
+          <w:b/>
+          <w:sz w:val="24"/>
+          <w:szCs w:val="24"/>
         </w:rPr>
       </w:pPr>
       <w:r>
@@ -67,23 +72,7 @@
           <w:sz w:val="24"/>
           <w:szCs w:val="24"/>
         </w:rPr>
-        <w:t xml:space="preserve">A 2 x </w:t>
-      </w:r>
-      <w:r>
-        <w:rPr>
-          <w:rFonts w:ascii="Times New Roman" w:hAnsi="Times New Roman" w:cs="Times New Roman"/>
-          <w:sz w:val="24"/>
-          <w:szCs w:val="24"/>
-        </w:rPr>
-        <w:t>2</w:t>
-      </w:r>
-      <w:r>
-        <w:rPr>
-          <w:rFonts w:ascii="Times New Roman" w:hAnsi="Times New Roman" w:cs="Times New Roman"/>
-          <w:sz w:val="24"/>
-          <w:szCs w:val="24"/>
-        </w:rPr>
-        <w:t xml:space="preserve"> factorial ANOVA was employed to determine the effects</w:t>
+        <w:t>A 2 x 2 factorial ANOVA was employed to determine the effects</w:t>
       </w:r>
       <w:r>
         <w:rPr>
@@ -210,22 +199,578 @@
       <w:r>
         <w:rPr>
           <w:rFonts w:ascii="Times New Roman" w:hAnsi="Times New Roman" w:cs="Times New Roman"/>
-          <w:b/>
-          <w:sz w:val="24"/>
-          <w:szCs w:val="24"/>
-        </w:rPr>
-        <w:t xml:space="preserve">The main effects of age, F(1, 90) = 29.94, p&lt;.001, η2= .090, 90% CI [.020, .187], and recall condition, F(4, 90) = 47.19, p&lt; .001, η2= .568, 90% CI [.441, .633) were statistically significant, as was their interaction, F(4, 90) = 5.93, p&lt; .001, η2= .071, 90% CI [.000, .132], MSE= 8.03 for each effect. Overall, younger participants recalled more items (M= 13.16) than did older participants (M= 10.06), d= .622, 95% CI [.219, 1.022]. </w:t>
-      </w:r>
-      <w:bookmarkStart w:id="0" w:name="_GoBack"/>
-      <w:bookmarkEnd w:id="0"/>
-      <w:r>
-        <w:rPr>
-          <w:rFonts w:ascii="Times New Roman" w:hAnsi="Times New Roman" w:cs="Times New Roman"/>
-          <w:b/>
-          <w:sz w:val="24"/>
-          <w:szCs w:val="24"/>
-        </w:rPr>
-        <w:t>As shown in the table below, recall was better for the conditions which involved greater depth of processing than for the conditions that involved less cognitive processing.</w:t>
+          <w:sz w:val="24"/>
+          <w:szCs w:val="24"/>
+        </w:rPr>
+        <w:t xml:space="preserve">The main effect of </w:t>
+      </w:r>
+      <w:r>
+        <w:rPr>
+          <w:rFonts w:ascii="Times New Roman" w:hAnsi="Times New Roman" w:cs="Times New Roman"/>
+          <w:sz w:val="24"/>
+          <w:szCs w:val="24"/>
+        </w:rPr>
+        <w:t>gender</w:t>
+      </w:r>
+      <w:r>
+        <w:rPr>
+          <w:rFonts w:ascii="Times New Roman" w:hAnsi="Times New Roman" w:cs="Times New Roman"/>
+          <w:sz w:val="24"/>
+          <w:szCs w:val="24"/>
+        </w:rPr>
+        <w:t xml:space="preserve"> was significant</w:t>
+      </w:r>
+      <w:r>
+        <w:rPr>
+          <w:rFonts w:ascii="Times New Roman" w:hAnsi="Times New Roman" w:cs="Times New Roman"/>
+          <w:sz w:val="24"/>
+          <w:szCs w:val="24"/>
+        </w:rPr>
+        <w:t>,</w:t>
+      </w:r>
+      <w:r>
+        <w:rPr>
+          <w:rFonts w:ascii="Times New Roman" w:hAnsi="Times New Roman" w:cs="Times New Roman"/>
+          <w:b/>
+          <w:sz w:val="24"/>
+          <w:szCs w:val="24"/>
+        </w:rPr>
+        <w:t xml:space="preserve"> </w:t>
+      </w:r>
+      <w:proofErr w:type="gramStart"/>
+      <w:r>
+        <w:rPr>
+          <w:rFonts w:ascii="Times New Roman" w:hAnsi="Times New Roman" w:cs="Times New Roman"/>
+          <w:sz w:val="24"/>
+          <w:szCs w:val="24"/>
+        </w:rPr>
+        <w:t>F(</w:t>
+      </w:r>
+      <w:proofErr w:type="gramEnd"/>
+      <w:r>
+        <w:rPr>
+          <w:rFonts w:ascii="Times New Roman" w:hAnsi="Times New Roman" w:cs="Times New Roman"/>
+          <w:sz w:val="24"/>
+          <w:szCs w:val="24"/>
+        </w:rPr>
+        <w:t xml:space="preserve">1, </w:t>
+      </w:r>
+      <w:r>
+        <w:rPr>
+          <w:rFonts w:ascii="Times New Roman" w:hAnsi="Times New Roman" w:cs="Times New Roman"/>
+          <w:sz w:val="24"/>
+          <w:szCs w:val="24"/>
+        </w:rPr>
+        <w:t>379</w:t>
+      </w:r>
+      <w:r>
+        <w:rPr>
+          <w:rFonts w:ascii="Times New Roman" w:hAnsi="Times New Roman" w:cs="Times New Roman"/>
+          <w:sz w:val="24"/>
+          <w:szCs w:val="24"/>
+        </w:rPr>
+        <w:t>)</w:t>
+      </w:r>
+      <w:r>
+        <w:rPr>
+          <w:rFonts w:ascii="Times New Roman" w:hAnsi="Times New Roman" w:cs="Times New Roman"/>
+          <w:b/>
+          <w:sz w:val="24"/>
+          <w:szCs w:val="24"/>
+        </w:rPr>
+        <w:t xml:space="preserve"> = </w:t>
+      </w:r>
+      <w:r>
+        <w:rPr>
+          <w:rFonts w:ascii="Times New Roman" w:hAnsi="Times New Roman" w:cs="Times New Roman"/>
+          <w:sz w:val="24"/>
+          <w:szCs w:val="24"/>
+        </w:rPr>
+        <w:t>6.445</w:t>
+      </w:r>
+      <w:r>
+        <w:rPr>
+          <w:rFonts w:ascii="Times New Roman" w:hAnsi="Times New Roman" w:cs="Times New Roman"/>
+          <w:sz w:val="24"/>
+          <w:szCs w:val="24"/>
+        </w:rPr>
+        <w:t>, p</w:t>
+      </w:r>
+      <w:r>
+        <w:rPr>
+          <w:rFonts w:ascii="Times New Roman" w:hAnsi="Times New Roman" w:cs="Times New Roman"/>
+          <w:sz w:val="24"/>
+          <w:szCs w:val="24"/>
+        </w:rPr>
+        <w:t>=</w:t>
+      </w:r>
+      <w:r>
+        <w:rPr>
+          <w:rFonts w:ascii="Times New Roman" w:hAnsi="Times New Roman" w:cs="Times New Roman"/>
+          <w:sz w:val="24"/>
+          <w:szCs w:val="24"/>
+        </w:rPr>
+        <w:t>.0</w:t>
+      </w:r>
+      <w:r>
+        <w:rPr>
+          <w:rFonts w:ascii="Times New Roman" w:hAnsi="Times New Roman" w:cs="Times New Roman"/>
+          <w:sz w:val="24"/>
+          <w:szCs w:val="24"/>
+        </w:rPr>
+        <w:t>1</w:t>
+      </w:r>
+      <w:r>
+        <w:rPr>
+          <w:rFonts w:ascii="Times New Roman" w:hAnsi="Times New Roman" w:cs="Times New Roman"/>
+          <w:sz w:val="24"/>
+          <w:szCs w:val="24"/>
+        </w:rPr>
+        <w:t>,</w:t>
+      </w:r>
+      <w:r>
+        <w:rPr>
+          <w:rFonts w:ascii="Times New Roman" w:hAnsi="Times New Roman" w:cs="Times New Roman"/>
+          <w:b/>
+          <w:sz w:val="24"/>
+          <w:szCs w:val="24"/>
+        </w:rPr>
+        <w:t xml:space="preserve"> </w:t>
+      </w:r>
+      <w:r>
+        <w:rPr>
+          <w:rFonts w:ascii="Times New Roman" w:hAnsi="Times New Roman" w:cs="Times New Roman"/>
+          <w:b/>
+          <w:sz w:val="24"/>
+          <w:szCs w:val="24"/>
+        </w:rPr>
+        <w:t xml:space="preserve">η2= </w:t>
+      </w:r>
+      <w:r>
+        <w:rPr>
+          <w:rFonts w:ascii="Times New Roman" w:hAnsi="Times New Roman" w:cs="Times New Roman"/>
+          <w:b/>
+          <w:sz w:val="24"/>
+          <w:szCs w:val="24"/>
+        </w:rPr>
+        <w:t>.01</w:t>
+      </w:r>
+      <w:r>
+        <w:rPr>
+          <w:rFonts w:ascii="Times New Roman" w:hAnsi="Times New Roman" w:cs="Times New Roman"/>
+          <w:b/>
+          <w:sz w:val="24"/>
+          <w:szCs w:val="24"/>
+        </w:rPr>
+        <w:t>, 9</w:t>
+      </w:r>
+      <w:r>
+        <w:rPr>
+          <w:rFonts w:ascii="Times New Roman" w:hAnsi="Times New Roman" w:cs="Times New Roman"/>
+          <w:b/>
+          <w:sz w:val="24"/>
+          <w:szCs w:val="24"/>
+        </w:rPr>
+        <w:t>0% CI [.020, .187]</w:t>
+      </w:r>
+      <w:r>
+        <w:rPr>
+          <w:rFonts w:ascii="Times New Roman" w:hAnsi="Times New Roman" w:cs="Times New Roman"/>
+          <w:sz w:val="24"/>
+          <w:szCs w:val="24"/>
+        </w:rPr>
+        <w:t xml:space="preserve">, </w:t>
+      </w:r>
+      <w:r>
+        <w:rPr>
+          <w:rFonts w:ascii="Times New Roman" w:hAnsi="Times New Roman" w:cs="Times New Roman"/>
+          <w:sz w:val="24"/>
+          <w:szCs w:val="24"/>
+        </w:rPr>
+        <w:t>however</w:t>
+      </w:r>
+      <w:r>
+        <w:rPr>
+          <w:rFonts w:ascii="Times New Roman" w:hAnsi="Times New Roman" w:cs="Times New Roman"/>
+          <w:sz w:val="24"/>
+          <w:szCs w:val="24"/>
+        </w:rPr>
+        <w:t xml:space="preserve"> </w:t>
+      </w:r>
+      <w:r>
+        <w:rPr>
+          <w:rFonts w:ascii="Times New Roman" w:hAnsi="Times New Roman" w:cs="Times New Roman"/>
+          <w:sz w:val="24"/>
+          <w:szCs w:val="24"/>
+        </w:rPr>
+        <w:t>type of imagined infidelity</w:t>
+      </w:r>
+      <w:r>
+        <w:rPr>
+          <w:rFonts w:ascii="Times New Roman" w:hAnsi="Times New Roman" w:cs="Times New Roman"/>
+          <w:sz w:val="24"/>
+          <w:szCs w:val="24"/>
+        </w:rPr>
+        <w:t xml:space="preserve"> was not</w:t>
+      </w:r>
+      <w:r>
+        <w:rPr>
+          <w:rFonts w:ascii="Times New Roman" w:hAnsi="Times New Roman" w:cs="Times New Roman"/>
+          <w:sz w:val="24"/>
+          <w:szCs w:val="24"/>
+        </w:rPr>
+        <w:t>, F(</w:t>
+      </w:r>
+      <w:r>
+        <w:rPr>
+          <w:rFonts w:ascii="Times New Roman" w:hAnsi="Times New Roman" w:cs="Times New Roman"/>
+          <w:sz w:val="24"/>
+          <w:szCs w:val="24"/>
+        </w:rPr>
+        <w:t>1</w:t>
+      </w:r>
+      <w:r>
+        <w:rPr>
+          <w:rFonts w:ascii="Times New Roman" w:hAnsi="Times New Roman" w:cs="Times New Roman"/>
+          <w:sz w:val="24"/>
+          <w:szCs w:val="24"/>
+        </w:rPr>
+        <w:t>,</w:t>
+      </w:r>
+      <w:r>
+        <w:rPr>
+          <w:rFonts w:ascii="Times New Roman" w:hAnsi="Times New Roman" w:cs="Times New Roman"/>
+          <w:sz w:val="24"/>
+          <w:szCs w:val="24"/>
+        </w:rPr>
+        <w:t xml:space="preserve"> </w:t>
+      </w:r>
+      <w:r>
+        <w:rPr>
+          <w:rFonts w:ascii="Times New Roman" w:hAnsi="Times New Roman" w:cs="Times New Roman"/>
+          <w:sz w:val="24"/>
+          <w:szCs w:val="24"/>
+        </w:rPr>
+        <w:t>190</w:t>
+      </w:r>
+      <w:r>
+        <w:rPr>
+          <w:rFonts w:ascii="Times New Roman" w:hAnsi="Times New Roman" w:cs="Times New Roman"/>
+          <w:sz w:val="24"/>
+          <w:szCs w:val="24"/>
+        </w:rPr>
+        <w:t xml:space="preserve">) = </w:t>
+      </w:r>
+      <w:r>
+        <w:rPr>
+          <w:rFonts w:ascii="Times New Roman" w:hAnsi="Times New Roman" w:cs="Times New Roman"/>
+          <w:sz w:val="24"/>
+          <w:szCs w:val="24"/>
+        </w:rPr>
+        <w:t>1.57</w:t>
+      </w:r>
+      <w:r>
+        <w:rPr>
+          <w:rFonts w:ascii="Times New Roman" w:hAnsi="Times New Roman" w:cs="Times New Roman"/>
+          <w:b/>
+          <w:sz w:val="24"/>
+          <w:szCs w:val="24"/>
+        </w:rPr>
+        <w:t>,</w:t>
+      </w:r>
+      <w:r>
+        <w:rPr>
+          <w:rFonts w:ascii="Times New Roman" w:hAnsi="Times New Roman" w:cs="Times New Roman"/>
+          <w:sz w:val="24"/>
+          <w:szCs w:val="24"/>
+        </w:rPr>
+        <w:t xml:space="preserve"> p</w:t>
+      </w:r>
+      <w:r>
+        <w:rPr>
+          <w:rFonts w:ascii="Times New Roman" w:hAnsi="Times New Roman" w:cs="Times New Roman"/>
+          <w:sz w:val="24"/>
+          <w:szCs w:val="24"/>
+        </w:rPr>
+        <w:t>=</w:t>
+      </w:r>
+      <w:r>
+        <w:rPr>
+          <w:rFonts w:ascii="Times New Roman" w:hAnsi="Times New Roman" w:cs="Times New Roman"/>
+          <w:sz w:val="24"/>
+          <w:szCs w:val="24"/>
+        </w:rPr>
+        <w:t xml:space="preserve"> .</w:t>
+      </w:r>
+      <w:r>
+        <w:rPr>
+          <w:rFonts w:ascii="Times New Roman" w:hAnsi="Times New Roman" w:cs="Times New Roman"/>
+          <w:sz w:val="24"/>
+          <w:szCs w:val="24"/>
+        </w:rPr>
+        <w:t>74</w:t>
+      </w:r>
+      <w:r>
+        <w:rPr>
+          <w:rFonts w:ascii="Times New Roman" w:hAnsi="Times New Roman" w:cs="Times New Roman"/>
+          <w:sz w:val="24"/>
+          <w:szCs w:val="24"/>
+        </w:rPr>
+        <w:t>,</w:t>
+      </w:r>
+      <w:r>
+        <w:rPr>
+          <w:rFonts w:ascii="Times New Roman" w:hAnsi="Times New Roman" w:cs="Times New Roman"/>
+          <w:b/>
+          <w:sz w:val="24"/>
+          <w:szCs w:val="24"/>
+        </w:rPr>
+        <w:t xml:space="preserve"> η2= .568, 90% CI [.441, .633)</w:t>
+      </w:r>
+      <w:r>
+        <w:rPr>
+          <w:rFonts w:ascii="Times New Roman" w:hAnsi="Times New Roman" w:cs="Times New Roman"/>
+          <w:sz w:val="24"/>
+          <w:szCs w:val="24"/>
+        </w:rPr>
+        <w:t>.</w:t>
+      </w:r>
+      <w:r>
+        <w:rPr>
+          <w:rFonts w:ascii="Times New Roman" w:hAnsi="Times New Roman" w:cs="Times New Roman"/>
+          <w:sz w:val="24"/>
+          <w:szCs w:val="24"/>
+        </w:rPr>
+        <w:t xml:space="preserve"> </w:t>
+      </w:r>
+      <w:r>
+        <w:rPr>
+          <w:rFonts w:ascii="Times New Roman" w:hAnsi="Times New Roman" w:cs="Times New Roman"/>
+          <w:sz w:val="24"/>
+          <w:szCs w:val="24"/>
+        </w:rPr>
+        <w:t>T</w:t>
+      </w:r>
+      <w:r>
+        <w:rPr>
+          <w:rFonts w:ascii="Times New Roman" w:hAnsi="Times New Roman" w:cs="Times New Roman"/>
+          <w:sz w:val="24"/>
+          <w:szCs w:val="24"/>
+        </w:rPr>
+        <w:t>heir interaction</w:t>
+      </w:r>
+      <w:r>
+        <w:rPr>
+          <w:rFonts w:ascii="Times New Roman" w:hAnsi="Times New Roman" w:cs="Times New Roman"/>
+          <w:sz w:val="24"/>
+          <w:szCs w:val="24"/>
+        </w:rPr>
+        <w:t xml:space="preserve"> was not</w:t>
+      </w:r>
+      <w:r>
+        <w:rPr>
+          <w:rFonts w:ascii="Times New Roman" w:hAnsi="Times New Roman" w:cs="Times New Roman"/>
+          <w:sz w:val="24"/>
+          <w:szCs w:val="24"/>
+        </w:rPr>
+        <w:t xml:space="preserve"> significant</w:t>
+      </w:r>
+      <w:r>
+        <w:rPr>
+          <w:rFonts w:ascii="Times New Roman" w:hAnsi="Times New Roman" w:cs="Times New Roman"/>
+          <w:sz w:val="24"/>
+          <w:szCs w:val="24"/>
+        </w:rPr>
+        <w:t>,</w:t>
+      </w:r>
+      <w:r>
+        <w:rPr>
+          <w:rFonts w:ascii="Times New Roman" w:hAnsi="Times New Roman" w:cs="Times New Roman"/>
+          <w:b/>
+          <w:sz w:val="24"/>
+          <w:szCs w:val="24"/>
+        </w:rPr>
+        <w:t xml:space="preserve"> </w:t>
+      </w:r>
+      <w:proofErr w:type="gramStart"/>
+      <w:r>
+        <w:rPr>
+          <w:rFonts w:ascii="Times New Roman" w:hAnsi="Times New Roman" w:cs="Times New Roman"/>
+          <w:sz w:val="24"/>
+          <w:szCs w:val="24"/>
+        </w:rPr>
+        <w:t>F(</w:t>
+      </w:r>
+      <w:proofErr w:type="gramEnd"/>
+      <w:r>
+        <w:rPr>
+          <w:rFonts w:ascii="Times New Roman" w:hAnsi="Times New Roman" w:cs="Times New Roman"/>
+          <w:sz w:val="24"/>
+          <w:szCs w:val="24"/>
+        </w:rPr>
+        <w:t>1</w:t>
+      </w:r>
+      <w:r>
+        <w:rPr>
+          <w:rFonts w:ascii="Times New Roman" w:hAnsi="Times New Roman" w:cs="Times New Roman"/>
+          <w:sz w:val="24"/>
+          <w:szCs w:val="24"/>
+        </w:rPr>
+        <w:t>,</w:t>
+      </w:r>
+      <w:r>
+        <w:rPr>
+          <w:rFonts w:ascii="Times New Roman" w:hAnsi="Times New Roman" w:cs="Times New Roman"/>
+          <w:sz w:val="24"/>
+          <w:szCs w:val="24"/>
+        </w:rPr>
+        <w:t xml:space="preserve"> 379</w:t>
+      </w:r>
+      <w:r>
+        <w:rPr>
+          <w:rFonts w:ascii="Times New Roman" w:hAnsi="Times New Roman" w:cs="Times New Roman"/>
+          <w:sz w:val="24"/>
+          <w:szCs w:val="24"/>
+        </w:rPr>
+        <w:t>)</w:t>
+      </w:r>
+      <w:r>
+        <w:rPr>
+          <w:rFonts w:ascii="Times New Roman" w:hAnsi="Times New Roman" w:cs="Times New Roman"/>
+          <w:b/>
+          <w:sz w:val="24"/>
+          <w:szCs w:val="24"/>
+        </w:rPr>
+        <w:t xml:space="preserve"> = </w:t>
+      </w:r>
+      <w:r>
+        <w:rPr>
+          <w:rFonts w:ascii="Times New Roman" w:hAnsi="Times New Roman" w:cs="Times New Roman"/>
+          <w:sz w:val="24"/>
+          <w:szCs w:val="24"/>
+        </w:rPr>
+        <w:t>44.38</w:t>
+      </w:r>
+      <w:r>
+        <w:rPr>
+          <w:rFonts w:ascii="Times New Roman" w:hAnsi="Times New Roman" w:cs="Times New Roman"/>
+          <w:b/>
+          <w:sz w:val="24"/>
+          <w:szCs w:val="24"/>
+        </w:rPr>
+        <w:t>,</w:t>
+      </w:r>
+      <w:r>
+        <w:rPr>
+          <w:rFonts w:ascii="Times New Roman" w:hAnsi="Times New Roman" w:cs="Times New Roman"/>
+          <w:sz w:val="24"/>
+          <w:szCs w:val="24"/>
+        </w:rPr>
+        <w:t xml:space="preserve"> p</w:t>
+      </w:r>
+      <w:r>
+        <w:rPr>
+          <w:rFonts w:ascii="Times New Roman" w:hAnsi="Times New Roman" w:cs="Times New Roman"/>
+          <w:sz w:val="24"/>
+          <w:szCs w:val="24"/>
+        </w:rPr>
+        <w:t>=</w:t>
+      </w:r>
+      <w:r>
+        <w:rPr>
+          <w:rFonts w:ascii="Times New Roman" w:hAnsi="Times New Roman" w:cs="Times New Roman"/>
+          <w:sz w:val="24"/>
+          <w:szCs w:val="24"/>
+        </w:rPr>
+        <w:t xml:space="preserve"> .0</w:t>
+      </w:r>
+      <w:r>
+        <w:rPr>
+          <w:rFonts w:ascii="Times New Roman" w:hAnsi="Times New Roman" w:cs="Times New Roman"/>
+          <w:sz w:val="24"/>
+          <w:szCs w:val="24"/>
+        </w:rPr>
+        <w:t>89</w:t>
+      </w:r>
+      <w:r>
+        <w:rPr>
+          <w:rFonts w:ascii="Times New Roman" w:hAnsi="Times New Roman" w:cs="Times New Roman"/>
+          <w:sz w:val="24"/>
+          <w:szCs w:val="24"/>
+        </w:rPr>
+        <w:t>,</w:t>
+      </w:r>
+      <w:r>
+        <w:rPr>
+          <w:rFonts w:ascii="Times New Roman" w:hAnsi="Times New Roman" w:cs="Times New Roman"/>
+          <w:b/>
+          <w:sz w:val="24"/>
+          <w:szCs w:val="24"/>
+        </w:rPr>
+        <w:t xml:space="preserve"> η2= .071, 90% CI [.000, .132], MSE= 8.03 for each effect. Overall, </w:t>
+      </w:r>
+      <w:r>
+        <w:rPr>
+          <w:rFonts w:ascii="Times New Roman" w:hAnsi="Times New Roman" w:cs="Times New Roman"/>
+          <w:b/>
+          <w:sz w:val="24"/>
+          <w:szCs w:val="24"/>
+        </w:rPr>
+        <w:t>men</w:t>
+      </w:r>
+      <w:r>
+        <w:rPr>
+          <w:rFonts w:ascii="Times New Roman" w:hAnsi="Times New Roman" w:cs="Times New Roman"/>
+          <w:b/>
+          <w:sz w:val="24"/>
+          <w:szCs w:val="24"/>
+        </w:rPr>
+        <w:t xml:space="preserve"> </w:t>
+      </w:r>
+      <w:r>
+        <w:rPr>
+          <w:rFonts w:ascii="Times New Roman" w:hAnsi="Times New Roman" w:cs="Times New Roman"/>
+          <w:b/>
+          <w:sz w:val="24"/>
+          <w:szCs w:val="24"/>
+        </w:rPr>
+        <w:t>had a larger change in pulse rate</w:t>
+      </w:r>
+      <w:r>
+        <w:rPr>
+          <w:rFonts w:ascii="Times New Roman" w:hAnsi="Times New Roman" w:cs="Times New Roman"/>
+          <w:b/>
+          <w:sz w:val="24"/>
+          <w:szCs w:val="24"/>
+        </w:rPr>
+        <w:t xml:space="preserve"> (M= 13.16) than </w:t>
+      </w:r>
+      <w:proofErr w:type="spellStart"/>
+      <w:r>
+        <w:rPr>
+          <w:rFonts w:ascii="Times New Roman" w:hAnsi="Times New Roman" w:cs="Times New Roman"/>
+          <w:b/>
+          <w:sz w:val="24"/>
+          <w:szCs w:val="24"/>
+        </w:rPr>
+        <w:t>womenr</w:t>
+      </w:r>
+      <w:proofErr w:type="spellEnd"/>
+    </w:p>
+    <w:p>
+      <w:pPr>
+        <w:rPr>
+          <w:rFonts w:ascii="Times New Roman" w:hAnsi="Times New Roman" w:cs="Times New Roman"/>
+        </w:rPr>
+      </w:pPr>
+      <w:r>
+        <w:rPr>
+          <w:rFonts w:ascii="Times New Roman" w:hAnsi="Times New Roman" w:cs="Times New Roman"/>
+          <w:b/>
+          <w:sz w:val="24"/>
+          <w:szCs w:val="24"/>
+        </w:rPr>
+        <w:t xml:space="preserve"> (M= 10.06), d= .622, 95% CI [.219, 1.022]. As shown in the table below, recall was better for the conditions which involved greater depth of processing than for the conditions that involved less cognitive processing.</w:t>
       </w:r>
     </w:p>
     <w:sectPr>

</xml_diff>

<commit_message>
Completed 2-way ANOVA Assignment
</commit_message>
<xml_diff>
--- a/4_9_19 - Two Way ANOVA/Eddy_ANOVA2.docx
+++ b/4_9_19 - Two Way ANOVA/Eddy_ANOVA2.docx
@@ -34,7 +34,7 @@
                     <pic:cNvPicPr/>
                   </pic:nvPicPr>
                   <pic:blipFill>
-                    <a:blip r:embed="rId4"/>
+                    <a:blip r:embed="rId6"/>
                     <a:stretch>
                       <a:fillRect/>
                     </a:stretch>
@@ -54,8 +54,6 @@
           </wp:inline>
         </w:drawing>
       </w:r>
-      <w:bookmarkStart w:id="0" w:name="_GoBack"/>
-      <w:bookmarkEnd w:id="0"/>
     </w:p>
     <w:p>
       <w:pPr>
@@ -226,42 +224,527 @@
           <w:sz w:val="24"/>
           <w:szCs w:val="24"/>
         </w:rPr>
+        <w:t xml:space="preserve">, indicating that men have a larger change in </w:t>
+      </w:r>
+      <w:r>
+        <w:rPr>
+          <w:rFonts w:ascii="Times New Roman" w:hAnsi="Times New Roman" w:cs="Times New Roman"/>
+          <w:sz w:val="24"/>
+          <w:szCs w:val="24"/>
+        </w:rPr>
+        <w:t>pulse</w:t>
+      </w:r>
+      <w:r>
+        <w:rPr>
+          <w:rFonts w:ascii="Times New Roman" w:hAnsi="Times New Roman" w:cs="Times New Roman"/>
+          <w:sz w:val="24"/>
+          <w:szCs w:val="24"/>
+        </w:rPr>
+        <w:t xml:space="preserve"> rate,</w:t>
+      </w:r>
+      <w:r>
+        <w:rPr>
+          <w:rFonts w:ascii="Times New Roman" w:hAnsi="Times New Roman" w:cs="Times New Roman"/>
+          <w:b/>
+          <w:sz w:val="24"/>
+          <w:szCs w:val="24"/>
+        </w:rPr>
+        <w:t xml:space="preserve"> </w:t>
+      </w:r>
+      <w:r>
+        <w:rPr>
+          <w:rFonts w:ascii="Times New Roman" w:hAnsi="Times New Roman" w:cs="Times New Roman"/>
+          <w:i/>
+          <w:sz w:val="24"/>
+          <w:szCs w:val="24"/>
+        </w:rPr>
+        <w:t>F</w:t>
+      </w:r>
+      <w:r>
+        <w:rPr>
+          <w:rFonts w:ascii="Times New Roman" w:hAnsi="Times New Roman" w:cs="Times New Roman"/>
+          <w:i/>
+          <w:sz w:val="24"/>
+          <w:szCs w:val="24"/>
+        </w:rPr>
+        <w:t xml:space="preserve"> </w:t>
+      </w:r>
+      <w:r>
+        <w:rPr>
+          <w:rFonts w:ascii="Times New Roman" w:hAnsi="Times New Roman" w:cs="Times New Roman"/>
+          <w:sz w:val="24"/>
+          <w:szCs w:val="24"/>
+        </w:rPr>
+        <w:t xml:space="preserve">(1, </w:t>
+      </w:r>
+      <w:r>
+        <w:rPr>
+          <w:rFonts w:ascii="Times New Roman" w:hAnsi="Times New Roman" w:cs="Times New Roman"/>
+          <w:sz w:val="24"/>
+          <w:szCs w:val="24"/>
+        </w:rPr>
+        <w:t>379</w:t>
+      </w:r>
+      <w:r>
+        <w:rPr>
+          <w:rFonts w:ascii="Times New Roman" w:hAnsi="Times New Roman" w:cs="Times New Roman"/>
+          <w:sz w:val="24"/>
+          <w:szCs w:val="24"/>
+        </w:rPr>
+        <w:t>)</w:t>
+      </w:r>
+      <w:r>
+        <w:rPr>
+          <w:rFonts w:ascii="Times New Roman" w:hAnsi="Times New Roman" w:cs="Times New Roman"/>
+          <w:b/>
+          <w:sz w:val="24"/>
+          <w:szCs w:val="24"/>
+        </w:rPr>
+        <w:t xml:space="preserve"> = </w:t>
+      </w:r>
+      <w:r>
+        <w:rPr>
+          <w:rFonts w:ascii="Times New Roman" w:hAnsi="Times New Roman" w:cs="Times New Roman"/>
+          <w:sz w:val="24"/>
+          <w:szCs w:val="24"/>
+        </w:rPr>
+        <w:t>6.445</w:t>
+      </w:r>
+      <w:r>
+        <w:rPr>
+          <w:rFonts w:ascii="Times New Roman" w:hAnsi="Times New Roman" w:cs="Times New Roman"/>
+          <w:sz w:val="24"/>
+          <w:szCs w:val="24"/>
+        </w:rPr>
+        <w:t xml:space="preserve">, </w:t>
+      </w:r>
+      <w:r>
+        <w:rPr>
+          <w:rFonts w:ascii="Times New Roman" w:hAnsi="Times New Roman" w:cs="Times New Roman"/>
+          <w:i/>
+          <w:sz w:val="24"/>
+          <w:szCs w:val="24"/>
+        </w:rPr>
+        <w:t>p</w:t>
+      </w:r>
+      <w:r>
+        <w:rPr>
+          <w:rFonts w:ascii="Times New Roman" w:hAnsi="Times New Roman" w:cs="Times New Roman"/>
+          <w:sz w:val="24"/>
+          <w:szCs w:val="24"/>
+        </w:rPr>
+        <w:t>=</w:t>
+      </w:r>
+      <w:r>
+        <w:rPr>
+          <w:rFonts w:ascii="Times New Roman" w:hAnsi="Times New Roman" w:cs="Times New Roman"/>
+          <w:sz w:val="24"/>
+          <w:szCs w:val="24"/>
+        </w:rPr>
+        <w:t>.0</w:t>
+      </w:r>
+      <w:r>
+        <w:rPr>
+          <w:rFonts w:ascii="Times New Roman" w:hAnsi="Times New Roman" w:cs="Times New Roman"/>
+          <w:sz w:val="24"/>
+          <w:szCs w:val="24"/>
+        </w:rPr>
+        <w:t>1</w:t>
+      </w:r>
+      <w:r>
+        <w:rPr>
+          <w:rFonts w:ascii="Times New Roman" w:hAnsi="Times New Roman" w:cs="Times New Roman"/>
+          <w:sz w:val="24"/>
+          <w:szCs w:val="24"/>
+        </w:rPr>
+        <w:t xml:space="preserve">, </w:t>
+      </w:r>
+      <w:r>
+        <w:rPr>
+          <w:rFonts w:ascii="Times New Roman" w:hAnsi="Times New Roman" w:cs="Times New Roman"/>
+          <w:i/>
+          <w:sz w:val="24"/>
+          <w:szCs w:val="24"/>
+        </w:rPr>
+        <w:t>η2</w:t>
+      </w:r>
+      <w:r>
+        <w:rPr>
+          <w:rFonts w:ascii="Times New Roman" w:hAnsi="Times New Roman" w:cs="Times New Roman"/>
+          <w:sz w:val="24"/>
+          <w:szCs w:val="24"/>
+        </w:rPr>
+        <w:t>=</w:t>
+      </w:r>
+      <w:r>
+        <w:rPr>
+          <w:rFonts w:ascii="Times New Roman" w:hAnsi="Times New Roman" w:cs="Times New Roman"/>
+          <w:sz w:val="24"/>
+          <w:szCs w:val="24"/>
+        </w:rPr>
+        <w:t>.0</w:t>
+      </w:r>
+      <w:r>
+        <w:rPr>
+          <w:rFonts w:ascii="Times New Roman" w:hAnsi="Times New Roman" w:cs="Times New Roman"/>
+          <w:sz w:val="24"/>
+          <w:szCs w:val="24"/>
+        </w:rPr>
+        <w:t>1</w:t>
+      </w:r>
+      <w:r>
+        <w:rPr>
+          <w:rFonts w:ascii="Times New Roman" w:hAnsi="Times New Roman" w:cs="Times New Roman"/>
+          <w:sz w:val="24"/>
+          <w:szCs w:val="24"/>
+        </w:rPr>
+        <w:t>7</w:t>
+      </w:r>
+      <w:r>
+        <w:rPr>
+          <w:rFonts w:ascii="Times New Roman" w:hAnsi="Times New Roman" w:cs="Times New Roman"/>
+          <w:sz w:val="24"/>
+          <w:szCs w:val="24"/>
+        </w:rPr>
+        <w:t xml:space="preserve">, </w:t>
+      </w:r>
+      <w:r>
+        <w:rPr>
+          <w:rFonts w:ascii="Times New Roman" w:hAnsi="Times New Roman" w:cs="Times New Roman"/>
+          <w:sz w:val="24"/>
+          <w:szCs w:val="24"/>
+        </w:rPr>
+        <w:t>however</w:t>
+      </w:r>
+      <w:r>
+        <w:rPr>
+          <w:rFonts w:ascii="Times New Roman" w:hAnsi="Times New Roman" w:cs="Times New Roman"/>
+          <w:sz w:val="24"/>
+          <w:szCs w:val="24"/>
+        </w:rPr>
+        <w:t xml:space="preserve"> </w:t>
+      </w:r>
+      <w:r>
+        <w:rPr>
+          <w:rFonts w:ascii="Times New Roman" w:hAnsi="Times New Roman" w:cs="Times New Roman"/>
+          <w:sz w:val="24"/>
+          <w:szCs w:val="24"/>
+        </w:rPr>
+        <w:t>type of imagined infidelity</w:t>
+      </w:r>
+      <w:r>
+        <w:rPr>
+          <w:rFonts w:ascii="Times New Roman" w:hAnsi="Times New Roman" w:cs="Times New Roman"/>
+          <w:sz w:val="24"/>
+          <w:szCs w:val="24"/>
+        </w:rPr>
+        <w:t xml:space="preserve"> was not</w:t>
+      </w:r>
+      <w:r>
+        <w:rPr>
+          <w:rFonts w:ascii="Times New Roman" w:hAnsi="Times New Roman" w:cs="Times New Roman"/>
+          <w:sz w:val="24"/>
+          <w:szCs w:val="24"/>
+        </w:rPr>
+        <w:t xml:space="preserve"> significant</w:t>
+      </w:r>
+      <w:r>
+        <w:rPr>
+          <w:rFonts w:ascii="Times New Roman" w:hAnsi="Times New Roman" w:cs="Times New Roman"/>
+          <w:sz w:val="24"/>
+          <w:szCs w:val="24"/>
+        </w:rPr>
+        <w:t xml:space="preserve">, </w:t>
+      </w:r>
+      <w:proofErr w:type="gramStart"/>
+      <w:r>
+        <w:rPr>
+          <w:rFonts w:ascii="Times New Roman" w:hAnsi="Times New Roman" w:cs="Times New Roman"/>
+          <w:sz w:val="24"/>
+          <w:szCs w:val="24"/>
+        </w:rPr>
+        <w:t>F(</w:t>
+      </w:r>
+      <w:proofErr w:type="gramEnd"/>
+      <w:r>
+        <w:rPr>
+          <w:rFonts w:ascii="Times New Roman" w:hAnsi="Times New Roman" w:cs="Times New Roman"/>
+          <w:sz w:val="24"/>
+          <w:szCs w:val="24"/>
+        </w:rPr>
+        <w:t>1</w:t>
+      </w:r>
+      <w:r>
+        <w:rPr>
+          <w:rFonts w:ascii="Times New Roman" w:hAnsi="Times New Roman" w:cs="Times New Roman"/>
+          <w:sz w:val="24"/>
+          <w:szCs w:val="24"/>
+        </w:rPr>
         <w:t>,</w:t>
       </w:r>
       <w:r>
         <w:rPr>
           <w:rFonts w:ascii="Times New Roman" w:hAnsi="Times New Roman" w:cs="Times New Roman"/>
+          <w:sz w:val="24"/>
+          <w:szCs w:val="24"/>
+        </w:rPr>
+        <w:t xml:space="preserve"> </w:t>
+      </w:r>
+      <w:r>
+        <w:rPr>
+          <w:rFonts w:ascii="Times New Roman" w:hAnsi="Times New Roman" w:cs="Times New Roman"/>
+          <w:sz w:val="24"/>
+          <w:szCs w:val="24"/>
+        </w:rPr>
+        <w:t>379</w:t>
+      </w:r>
+      <w:r>
+        <w:rPr>
+          <w:rFonts w:ascii="Times New Roman" w:hAnsi="Times New Roman" w:cs="Times New Roman"/>
+          <w:sz w:val="24"/>
+          <w:szCs w:val="24"/>
+        </w:rPr>
+        <w:t xml:space="preserve">) = </w:t>
+      </w:r>
+      <w:r>
+        <w:rPr>
+          <w:rFonts w:ascii="Times New Roman" w:hAnsi="Times New Roman" w:cs="Times New Roman"/>
+          <w:sz w:val="24"/>
+          <w:szCs w:val="24"/>
+        </w:rPr>
+        <w:t>1</w:t>
+      </w:r>
+      <w:bookmarkStart w:id="0" w:name="_GoBack"/>
+      <w:bookmarkEnd w:id="0"/>
+      <w:r>
+        <w:rPr>
+          <w:rFonts w:ascii="Times New Roman" w:hAnsi="Times New Roman" w:cs="Times New Roman"/>
+          <w:sz w:val="24"/>
+          <w:szCs w:val="24"/>
+        </w:rPr>
+        <w:t>.57</w:t>
+      </w:r>
+      <w:r>
+        <w:rPr>
+          <w:rFonts w:ascii="Times New Roman" w:hAnsi="Times New Roman" w:cs="Times New Roman"/>
           <w:b/>
           <w:sz w:val="24"/>
           <w:szCs w:val="24"/>
         </w:rPr>
+        <w:t>,</w:t>
+      </w:r>
+      <w:r>
+        <w:rPr>
+          <w:rFonts w:ascii="Times New Roman" w:hAnsi="Times New Roman" w:cs="Times New Roman"/>
+          <w:sz w:val="24"/>
+          <w:szCs w:val="24"/>
+        </w:rPr>
+        <w:t xml:space="preserve"> p</w:t>
+      </w:r>
+      <w:r>
+        <w:rPr>
+          <w:rFonts w:ascii="Times New Roman" w:hAnsi="Times New Roman" w:cs="Times New Roman"/>
+          <w:sz w:val="24"/>
+          <w:szCs w:val="24"/>
+        </w:rPr>
+        <w:t>=</w:t>
+      </w:r>
+      <w:r>
+        <w:rPr>
+          <w:rFonts w:ascii="Times New Roman" w:hAnsi="Times New Roman" w:cs="Times New Roman"/>
+          <w:sz w:val="24"/>
+          <w:szCs w:val="24"/>
+        </w:rPr>
+        <w:t xml:space="preserve"> .</w:t>
+      </w:r>
+      <w:r>
+        <w:rPr>
+          <w:rFonts w:ascii="Times New Roman" w:hAnsi="Times New Roman" w:cs="Times New Roman"/>
+          <w:sz w:val="24"/>
+          <w:szCs w:val="24"/>
+        </w:rPr>
+        <w:t>74</w:t>
+      </w:r>
+      <w:r>
+        <w:rPr>
+          <w:rFonts w:ascii="Times New Roman" w:hAnsi="Times New Roman" w:cs="Times New Roman"/>
+          <w:sz w:val="24"/>
+          <w:szCs w:val="24"/>
+        </w:rPr>
+        <w:t>9</w:t>
+      </w:r>
+      <w:r>
+        <w:rPr>
+          <w:rFonts w:ascii="Times New Roman" w:hAnsi="Times New Roman" w:cs="Times New Roman"/>
+          <w:sz w:val="24"/>
+          <w:szCs w:val="24"/>
+        </w:rPr>
+        <w:t>,</w:t>
+      </w:r>
+      <w:r>
+        <w:rPr>
+          <w:rFonts w:ascii="Times New Roman" w:hAnsi="Times New Roman" w:cs="Times New Roman"/>
+          <w:b/>
+          <w:sz w:val="24"/>
+          <w:szCs w:val="24"/>
+        </w:rPr>
         <w:t xml:space="preserve"> </w:t>
       </w:r>
-      <w:proofErr w:type="gramStart"/>
-      <w:r>
-        <w:rPr>
-          <w:rFonts w:ascii="Times New Roman" w:hAnsi="Times New Roman" w:cs="Times New Roman"/>
-          <w:sz w:val="24"/>
-          <w:szCs w:val="24"/>
-        </w:rPr>
-        <w:t>F(</w:t>
-      </w:r>
-      <w:proofErr w:type="gramEnd"/>
-      <w:r>
-        <w:rPr>
-          <w:rFonts w:ascii="Times New Roman" w:hAnsi="Times New Roman" w:cs="Times New Roman"/>
-          <w:sz w:val="24"/>
-          <w:szCs w:val="24"/>
-        </w:rPr>
-        <w:t xml:space="preserve">1, </w:t>
-      </w:r>
-      <w:r>
-        <w:rPr>
-          <w:rFonts w:ascii="Times New Roman" w:hAnsi="Times New Roman" w:cs="Times New Roman"/>
-          <w:sz w:val="24"/>
-          <w:szCs w:val="24"/>
-        </w:rPr>
-        <w:t>379</w:t>
+      <w:r>
+        <w:rPr>
+          <w:rFonts w:ascii="Times New Roman" w:hAnsi="Times New Roman" w:cs="Times New Roman"/>
+          <w:i/>
+          <w:sz w:val="24"/>
+          <w:szCs w:val="24"/>
+        </w:rPr>
+        <w:t>η2</w:t>
+      </w:r>
+      <w:r>
+        <w:rPr>
+          <w:rFonts w:ascii="Times New Roman" w:hAnsi="Times New Roman" w:cs="Times New Roman"/>
+          <w:sz w:val="24"/>
+          <w:szCs w:val="24"/>
+        </w:rPr>
+        <w:t>&lt;</w:t>
+      </w:r>
+      <w:r>
+        <w:rPr>
+          <w:rFonts w:ascii="Times New Roman" w:hAnsi="Times New Roman" w:cs="Times New Roman"/>
+          <w:sz w:val="24"/>
+          <w:szCs w:val="24"/>
+        </w:rPr>
+        <w:t xml:space="preserve"> .</w:t>
+      </w:r>
+      <w:r>
+        <w:rPr>
+          <w:rFonts w:ascii="Times New Roman" w:hAnsi="Times New Roman" w:cs="Times New Roman"/>
+          <w:sz w:val="24"/>
+          <w:szCs w:val="24"/>
+        </w:rPr>
+        <w:t>001</w:t>
+      </w:r>
+      <w:r>
+        <w:rPr>
+          <w:rFonts w:ascii="Times New Roman" w:hAnsi="Times New Roman" w:cs="Times New Roman"/>
+          <w:sz w:val="24"/>
+          <w:szCs w:val="24"/>
+        </w:rPr>
+        <w:t>.</w:t>
+      </w:r>
+      <w:r>
+        <w:rPr>
+          <w:rFonts w:ascii="Times New Roman" w:hAnsi="Times New Roman" w:cs="Times New Roman"/>
+          <w:sz w:val="24"/>
+          <w:szCs w:val="24"/>
+        </w:rPr>
+        <w:t xml:space="preserve"> </w:t>
+      </w:r>
+      <w:r>
+        <w:rPr>
+          <w:rFonts w:ascii="Times New Roman" w:hAnsi="Times New Roman" w:cs="Times New Roman"/>
+          <w:sz w:val="24"/>
+          <w:szCs w:val="24"/>
+        </w:rPr>
+        <w:t>T</w:t>
+      </w:r>
+      <w:r>
+        <w:rPr>
+          <w:rFonts w:ascii="Times New Roman" w:hAnsi="Times New Roman" w:cs="Times New Roman"/>
+          <w:sz w:val="24"/>
+          <w:szCs w:val="24"/>
+        </w:rPr>
+        <w:t>heir interaction</w:t>
+      </w:r>
+      <w:r>
+        <w:rPr>
+          <w:rFonts w:ascii="Times New Roman" w:hAnsi="Times New Roman" w:cs="Times New Roman"/>
+          <w:sz w:val="24"/>
+          <w:szCs w:val="24"/>
+        </w:rPr>
+        <w:t xml:space="preserve"> was </w:t>
+      </w:r>
+      <w:r>
+        <w:rPr>
+          <w:rFonts w:ascii="Times New Roman" w:hAnsi="Times New Roman" w:cs="Times New Roman"/>
+          <w:sz w:val="24"/>
+          <w:szCs w:val="24"/>
+        </w:rPr>
+        <w:t xml:space="preserve">not </w:t>
+      </w:r>
+      <w:r>
+        <w:rPr>
+          <w:rFonts w:ascii="Times New Roman" w:hAnsi="Times New Roman" w:cs="Times New Roman"/>
+          <w:sz w:val="24"/>
+          <w:szCs w:val="24"/>
+        </w:rPr>
+        <w:t>significant</w:t>
+      </w:r>
+      <w:r>
+        <w:rPr>
+          <w:rFonts w:ascii="Times New Roman" w:hAnsi="Times New Roman" w:cs="Times New Roman"/>
+          <w:sz w:val="24"/>
+          <w:szCs w:val="24"/>
+        </w:rPr>
+        <w:t>,</w:t>
+      </w:r>
+      <w:r>
+        <w:rPr>
+          <w:rFonts w:ascii="Times New Roman" w:hAnsi="Times New Roman" w:cs="Times New Roman"/>
+          <w:b/>
+          <w:sz w:val="24"/>
+          <w:szCs w:val="24"/>
+        </w:rPr>
+        <w:t xml:space="preserve"> </w:t>
+      </w:r>
+      <w:r>
+        <w:rPr>
+          <w:rFonts w:ascii="Times New Roman" w:hAnsi="Times New Roman" w:cs="Times New Roman"/>
+          <w:i/>
+          <w:sz w:val="24"/>
+          <w:szCs w:val="24"/>
+        </w:rPr>
+        <w:t>F</w:t>
+      </w:r>
+      <w:r>
+        <w:rPr>
+          <w:rFonts w:ascii="Times New Roman" w:hAnsi="Times New Roman" w:cs="Times New Roman"/>
+          <w:i/>
+          <w:sz w:val="24"/>
+          <w:szCs w:val="24"/>
+        </w:rPr>
+        <w:t xml:space="preserve"> </w:t>
+      </w:r>
+      <w:r>
+        <w:rPr>
+          <w:rFonts w:ascii="Times New Roman" w:hAnsi="Times New Roman" w:cs="Times New Roman"/>
+          <w:sz w:val="24"/>
+          <w:szCs w:val="24"/>
+        </w:rPr>
+        <w:t>(</w:t>
+      </w:r>
+      <w:r>
+        <w:rPr>
+          <w:rFonts w:ascii="Times New Roman" w:hAnsi="Times New Roman" w:cs="Times New Roman"/>
+          <w:sz w:val="24"/>
+          <w:szCs w:val="24"/>
+        </w:rPr>
+        <w:t>1</w:t>
+      </w:r>
+      <w:r>
+        <w:rPr>
+          <w:rFonts w:ascii="Times New Roman" w:hAnsi="Times New Roman" w:cs="Times New Roman"/>
+          <w:sz w:val="24"/>
+          <w:szCs w:val="24"/>
+        </w:rPr>
+        <w:t>,</w:t>
+      </w:r>
+      <w:r>
+        <w:rPr>
+          <w:rFonts w:ascii="Times New Roman" w:hAnsi="Times New Roman" w:cs="Times New Roman"/>
+          <w:sz w:val="24"/>
+          <w:szCs w:val="24"/>
+        </w:rPr>
+        <w:t xml:space="preserve"> 379</w:t>
       </w:r>
       <w:r>
         <w:rPr>
@@ -286,15 +769,24 @@
           <w:sz w:val="24"/>
           <w:szCs w:val="24"/>
         </w:rPr>
-        <w:t>6.445</w:t>
-      </w:r>
-      <w:r>
-        <w:rPr>
-          <w:rFonts w:ascii="Times New Roman" w:hAnsi="Times New Roman" w:cs="Times New Roman"/>
-          <w:sz w:val="24"/>
-          <w:szCs w:val="24"/>
-        </w:rPr>
-        <w:t>, p</w:t>
+        <w:t>44.38</w:t>
+      </w:r>
+      <w:r>
+        <w:rPr>
+          <w:rFonts w:ascii="Times New Roman" w:hAnsi="Times New Roman" w:cs="Times New Roman"/>
+          <w:b/>
+          <w:sz w:val="24"/>
+          <w:szCs w:val="24"/>
+        </w:rPr>
+        <w:t>,</w:t>
+      </w:r>
+      <w:r>
+        <w:rPr>
+          <w:rFonts w:ascii="Times New Roman" w:hAnsi="Times New Roman" w:cs="Times New Roman"/>
+          <w:sz w:val="24"/>
+          <w:szCs w:val="24"/>
+        </w:rPr>
+        <w:t xml:space="preserve"> p</w:t>
       </w:r>
       <w:r>
         <w:rPr>
@@ -310,6 +802,56 @@
           <w:sz w:val="24"/>
           <w:szCs w:val="24"/>
         </w:rPr>
+        <w:t xml:space="preserve"> .0</w:t>
+      </w:r>
+      <w:r>
+        <w:rPr>
+          <w:rFonts w:ascii="Times New Roman" w:hAnsi="Times New Roman" w:cs="Times New Roman"/>
+          <w:sz w:val="24"/>
+          <w:szCs w:val="24"/>
+        </w:rPr>
+        <w:t>89</w:t>
+      </w:r>
+      <w:r>
+        <w:rPr>
+          <w:rFonts w:ascii="Times New Roman" w:hAnsi="Times New Roman" w:cs="Times New Roman"/>
+          <w:sz w:val="24"/>
+          <w:szCs w:val="24"/>
+        </w:rPr>
+        <w:t>,</w:t>
+      </w:r>
+      <w:r>
+        <w:rPr>
+          <w:rFonts w:ascii="Times New Roman" w:hAnsi="Times New Roman" w:cs="Times New Roman"/>
+          <w:b/>
+          <w:sz w:val="24"/>
+          <w:szCs w:val="24"/>
+        </w:rPr>
+        <w:t xml:space="preserve"> </w:t>
+      </w:r>
+      <w:r>
+        <w:rPr>
+          <w:rFonts w:ascii="Times New Roman" w:hAnsi="Times New Roman" w:cs="Times New Roman"/>
+          <w:i/>
+          <w:sz w:val="24"/>
+          <w:szCs w:val="24"/>
+        </w:rPr>
+        <w:t>η2</w:t>
+      </w:r>
+      <w:r>
+        <w:rPr>
+          <w:rFonts w:ascii="Times New Roman" w:hAnsi="Times New Roman" w:cs="Times New Roman"/>
+          <w:sz w:val="24"/>
+          <w:szCs w:val="24"/>
+        </w:rPr>
+        <w:t>=</w:t>
+      </w:r>
+      <w:r>
+        <w:rPr>
+          <w:rFonts w:ascii="Times New Roman" w:hAnsi="Times New Roman" w:cs="Times New Roman"/>
+          <w:sz w:val="24"/>
+          <w:szCs w:val="24"/>
+        </w:rPr>
         <w:t>.0</w:t>
       </w:r>
       <w:r>
@@ -318,7 +860,71 @@
           <w:sz w:val="24"/>
           <w:szCs w:val="24"/>
         </w:rPr>
-        <w:t>1</w:t>
+        <w:t>08</w:t>
+      </w:r>
+      <w:r>
+        <w:rPr>
+          <w:rFonts w:ascii="Times New Roman" w:hAnsi="Times New Roman" w:cs="Times New Roman"/>
+          <w:sz w:val="24"/>
+          <w:szCs w:val="24"/>
+        </w:rPr>
+        <w:t>.</w:t>
+      </w:r>
+      <w:r>
+        <w:rPr>
+          <w:rFonts w:ascii="Times New Roman" w:hAnsi="Times New Roman" w:cs="Times New Roman"/>
+          <w:sz w:val="24"/>
+          <w:szCs w:val="24"/>
+        </w:rPr>
+        <w:t xml:space="preserve"> </w:t>
+      </w:r>
+      <w:r>
+        <w:rPr>
+          <w:rFonts w:ascii="Times New Roman" w:hAnsi="Times New Roman" w:cs="Times New Roman"/>
+          <w:sz w:val="24"/>
+          <w:szCs w:val="24"/>
+        </w:rPr>
+        <w:t>Simple</w:t>
+      </w:r>
+      <w:r>
+        <w:rPr>
+          <w:rFonts w:ascii="Times New Roman" w:hAnsi="Times New Roman" w:cs="Times New Roman"/>
+          <w:sz w:val="24"/>
+          <w:szCs w:val="24"/>
+        </w:rPr>
+        <w:t xml:space="preserve"> main effect of gender</w:t>
+      </w:r>
+      <w:r>
+        <w:rPr>
+          <w:rFonts w:ascii="Times New Roman" w:hAnsi="Times New Roman" w:cs="Times New Roman"/>
+          <w:sz w:val="24"/>
+          <w:szCs w:val="24"/>
+        </w:rPr>
+        <w:t>-male</w:t>
+      </w:r>
+      <w:r>
+        <w:rPr>
+          <w:rFonts w:ascii="Times New Roman" w:hAnsi="Times New Roman" w:cs="Times New Roman"/>
+          <w:sz w:val="24"/>
+          <w:szCs w:val="24"/>
+        </w:rPr>
+        <w:t xml:space="preserve"> was </w:t>
+      </w:r>
+      <w:r>
+        <w:rPr>
+          <w:rFonts w:ascii="Times New Roman" w:hAnsi="Times New Roman" w:cs="Times New Roman"/>
+          <w:sz w:val="24"/>
+          <w:szCs w:val="24"/>
+        </w:rPr>
+        <w:t xml:space="preserve">not </w:t>
+      </w:r>
+      <w:r>
+        <w:rPr>
+          <w:rFonts w:ascii="Times New Roman" w:hAnsi="Times New Roman" w:cs="Times New Roman"/>
+          <w:sz w:val="24"/>
+          <w:szCs w:val="24"/>
+        </w:rPr>
+        <w:t>significant</w:t>
       </w:r>
       <w:r>
         <w:rPr>
@@ -331,7 +937,6 @@
       <w:r>
         <w:rPr>
           <w:rFonts w:ascii="Times New Roman" w:hAnsi="Times New Roman" w:cs="Times New Roman"/>
-          <w:b/>
           <w:sz w:val="24"/>
           <w:szCs w:val="24"/>
         </w:rPr>
@@ -340,38 +945,43 @@
       <w:r>
         <w:rPr>
           <w:rFonts w:ascii="Times New Roman" w:hAnsi="Times New Roman" w:cs="Times New Roman"/>
-          <w:b/>
-          <w:sz w:val="24"/>
-          <w:szCs w:val="24"/>
-        </w:rPr>
-        <w:t xml:space="preserve">η2= </w:t>
-      </w:r>
-      <w:r>
-        <w:rPr>
-          <w:rFonts w:ascii="Times New Roman" w:hAnsi="Times New Roman" w:cs="Times New Roman"/>
-          <w:b/>
-          <w:sz w:val="24"/>
-          <w:szCs w:val="24"/>
-        </w:rPr>
-        <w:t>.01</w:t>
-      </w:r>
-      <w:r>
-        <w:rPr>
-          <w:rFonts w:ascii="Times New Roman" w:hAnsi="Times New Roman" w:cs="Times New Roman"/>
-          <w:b/>
-          <w:sz w:val="24"/>
-          <w:szCs w:val="24"/>
-        </w:rPr>
-        <w:t>, 9</w:t>
-      </w:r>
-      <w:r>
-        <w:rPr>
-          <w:rFonts w:ascii="Times New Roman" w:hAnsi="Times New Roman" w:cs="Times New Roman"/>
-          <w:b/>
-          <w:sz w:val="24"/>
-          <w:szCs w:val="24"/>
-        </w:rPr>
-        <w:t>0% CI [.020, .187]</w:t>
+          <w:i/>
+          <w:sz w:val="24"/>
+          <w:szCs w:val="24"/>
+        </w:rPr>
+        <w:t xml:space="preserve">F </w:t>
+      </w:r>
+      <w:r>
+        <w:rPr>
+          <w:rFonts w:ascii="Times New Roman" w:hAnsi="Times New Roman" w:cs="Times New Roman"/>
+          <w:sz w:val="24"/>
+          <w:szCs w:val="24"/>
+        </w:rPr>
+        <w:t xml:space="preserve">(1, </w:t>
+      </w:r>
+      <w:r>
+        <w:rPr>
+          <w:rFonts w:ascii="Times New Roman" w:hAnsi="Times New Roman" w:cs="Times New Roman"/>
+          <w:sz w:val="24"/>
+          <w:szCs w:val="24"/>
+        </w:rPr>
+        <w:t>189</w:t>
+      </w:r>
+      <w:r>
+        <w:rPr>
+          <w:rFonts w:ascii="Times New Roman" w:hAnsi="Times New Roman" w:cs="Times New Roman"/>
+          <w:sz w:val="24"/>
+          <w:szCs w:val="24"/>
+        </w:rPr>
+        <w:t xml:space="preserve">) = </w:t>
+      </w:r>
+      <w:r>
+        <w:rPr>
+          <w:rFonts w:ascii="Times New Roman" w:hAnsi="Times New Roman" w:cs="Times New Roman"/>
+          <w:sz w:val="24"/>
+          <w:szCs w:val="24"/>
+        </w:rPr>
+        <w:t>2.025</w:t>
       </w:r>
       <w:r>
         <w:rPr>
@@ -384,10 +994,116 @@
       <w:r>
         <w:rPr>
           <w:rFonts w:ascii="Times New Roman" w:hAnsi="Times New Roman" w:cs="Times New Roman"/>
-          <w:sz w:val="24"/>
-          <w:szCs w:val="24"/>
-        </w:rPr>
-        <w:t>however</w:t>
+          <w:i/>
+          <w:sz w:val="24"/>
+          <w:szCs w:val="24"/>
+        </w:rPr>
+        <w:t>p</w:t>
+      </w:r>
+      <w:r>
+        <w:rPr>
+          <w:rFonts w:ascii="Times New Roman" w:hAnsi="Times New Roman" w:cs="Times New Roman"/>
+          <w:sz w:val="24"/>
+          <w:szCs w:val="24"/>
+        </w:rPr>
+        <w:t>=.</w:t>
+      </w:r>
+      <w:r>
+        <w:rPr>
+          <w:rFonts w:ascii="Times New Roman" w:hAnsi="Times New Roman" w:cs="Times New Roman"/>
+          <w:sz w:val="24"/>
+          <w:szCs w:val="24"/>
+        </w:rPr>
+        <w:t>156</w:t>
+      </w:r>
+      <w:r>
+        <w:rPr>
+          <w:rFonts w:ascii="Times New Roman" w:hAnsi="Times New Roman" w:cs="Times New Roman"/>
+          <w:sz w:val="24"/>
+          <w:szCs w:val="24"/>
+        </w:rPr>
+        <w:t xml:space="preserve">, </w:t>
+      </w:r>
+      <w:r>
+        <w:rPr>
+          <w:rFonts w:ascii="Times New Roman" w:hAnsi="Times New Roman" w:cs="Times New Roman"/>
+          <w:i/>
+          <w:sz w:val="24"/>
+          <w:szCs w:val="24"/>
+        </w:rPr>
+        <w:t>η2</w:t>
+      </w:r>
+      <w:r>
+        <w:rPr>
+          <w:rFonts w:ascii="Times New Roman" w:hAnsi="Times New Roman" w:cs="Times New Roman"/>
+          <w:sz w:val="24"/>
+          <w:szCs w:val="24"/>
+        </w:rPr>
+        <w:t>=.</w:t>
+      </w:r>
+      <w:r>
+        <w:rPr>
+          <w:rFonts w:ascii="Times New Roman" w:hAnsi="Times New Roman" w:cs="Times New Roman"/>
+          <w:sz w:val="24"/>
+          <w:szCs w:val="24"/>
+        </w:rPr>
+        <w:t>011</w:t>
+      </w:r>
+      <w:r>
+        <w:rPr>
+          <w:rFonts w:ascii="Times New Roman" w:hAnsi="Times New Roman" w:cs="Times New Roman"/>
+          <w:sz w:val="24"/>
+          <w:szCs w:val="24"/>
+        </w:rPr>
+        <w:t>,</w:t>
+      </w:r>
+      <w:r>
+        <w:rPr>
+          <w:rFonts w:ascii="Times New Roman" w:hAnsi="Times New Roman" w:cs="Times New Roman"/>
+          <w:sz w:val="24"/>
+          <w:szCs w:val="24"/>
+        </w:rPr>
+        <w:t xml:space="preserve"> and s</w:t>
+      </w:r>
+      <w:r>
+        <w:rPr>
+          <w:rFonts w:ascii="Times New Roman" w:hAnsi="Times New Roman" w:cs="Times New Roman"/>
+          <w:sz w:val="24"/>
+          <w:szCs w:val="24"/>
+        </w:rPr>
+        <w:t>imple main effect of gender-</w:t>
+      </w:r>
+      <w:r>
+        <w:rPr>
+          <w:rFonts w:ascii="Times New Roman" w:hAnsi="Times New Roman" w:cs="Times New Roman"/>
+          <w:sz w:val="24"/>
+          <w:szCs w:val="24"/>
+        </w:rPr>
+        <w:t>fe</w:t>
+      </w:r>
+      <w:r>
+        <w:rPr>
+          <w:rFonts w:ascii="Times New Roman" w:hAnsi="Times New Roman" w:cs="Times New Roman"/>
+          <w:sz w:val="24"/>
+          <w:szCs w:val="24"/>
+        </w:rPr>
+        <w:t>male</w:t>
+      </w:r>
+      <w:r>
+        <w:rPr>
+          <w:rFonts w:ascii="Times New Roman" w:hAnsi="Times New Roman" w:cs="Times New Roman"/>
+          <w:sz w:val="24"/>
+          <w:szCs w:val="24"/>
+        </w:rPr>
+        <w:t xml:space="preserve"> was also not significant</w:t>
+      </w:r>
+      <w:r>
+        <w:rPr>
+          <w:rFonts w:ascii="Times New Roman" w:hAnsi="Times New Roman" w:cs="Times New Roman"/>
+          <w:sz w:val="24"/>
+          <w:szCs w:val="24"/>
+        </w:rPr>
+        <w:t>,</w:t>
       </w:r>
       <w:r>
         <w:rPr>
@@ -400,46 +1116,16 @@
       <w:r>
         <w:rPr>
           <w:rFonts w:ascii="Times New Roman" w:hAnsi="Times New Roman" w:cs="Times New Roman"/>
-          <w:sz w:val="24"/>
-          <w:szCs w:val="24"/>
-        </w:rPr>
-        <w:t>type of imagined infidelity</w:t>
-      </w:r>
-      <w:r>
-        <w:rPr>
-          <w:rFonts w:ascii="Times New Roman" w:hAnsi="Times New Roman" w:cs="Times New Roman"/>
-          <w:sz w:val="24"/>
-          <w:szCs w:val="24"/>
-        </w:rPr>
-        <w:t xml:space="preserve"> was not</w:t>
-      </w:r>
-      <w:r>
-        <w:rPr>
-          <w:rFonts w:ascii="Times New Roman" w:hAnsi="Times New Roman" w:cs="Times New Roman"/>
-          <w:sz w:val="24"/>
-          <w:szCs w:val="24"/>
-        </w:rPr>
-        <w:t>, F(</w:t>
-      </w:r>
-      <w:r>
-        <w:rPr>
-          <w:rFonts w:ascii="Times New Roman" w:hAnsi="Times New Roman" w:cs="Times New Roman"/>
-          <w:sz w:val="24"/>
-          <w:szCs w:val="24"/>
-        </w:rPr>
-        <w:t>1</w:t>
-      </w:r>
-      <w:r>
-        <w:rPr>
-          <w:rFonts w:ascii="Times New Roman" w:hAnsi="Times New Roman" w:cs="Times New Roman"/>
-          <w:sz w:val="24"/>
-          <w:szCs w:val="24"/>
-        </w:rPr>
-        <w:t>,</w:t>
-      </w:r>
-      <w:r>
-        <w:rPr>
-          <w:rFonts w:ascii="Times New Roman" w:hAnsi="Times New Roman" w:cs="Times New Roman"/>
+          <w:i/>
+          <w:sz w:val="24"/>
+          <w:szCs w:val="24"/>
+        </w:rPr>
+        <w:t>F</w:t>
+      </w:r>
+      <w:r>
+        <w:rPr>
+          <w:rFonts w:ascii="Times New Roman" w:hAnsi="Times New Roman" w:cs="Times New Roman"/>
+          <w:i/>
           <w:sz w:val="24"/>
           <w:szCs w:val="24"/>
         </w:rPr>
@@ -451,7 +1137,15 @@
           <w:sz w:val="24"/>
           <w:szCs w:val="24"/>
         </w:rPr>
-        <w:t>190</w:t>
+        <w:t>(1,</w:t>
+      </w:r>
+      <w:r>
+        <w:rPr>
+          <w:rFonts w:ascii="Times New Roman" w:hAnsi="Times New Roman" w:cs="Times New Roman"/>
+          <w:sz w:val="24"/>
+          <w:szCs w:val="24"/>
+        </w:rPr>
+        <w:t>189</w:t>
       </w:r>
       <w:r>
         <w:rPr>
@@ -467,24 +1161,24 @@
           <w:sz w:val="24"/>
           <w:szCs w:val="24"/>
         </w:rPr>
-        <w:t>1.57</w:t>
-      </w:r>
-      <w:r>
-        <w:rPr>
-          <w:rFonts w:ascii="Times New Roman" w:hAnsi="Times New Roman" w:cs="Times New Roman"/>
-          <w:b/>
-          <w:sz w:val="24"/>
-          <w:szCs w:val="24"/>
-        </w:rPr>
-        <w:t>,</w:t>
-      </w:r>
-      <w:r>
-        <w:rPr>
-          <w:rFonts w:ascii="Times New Roman" w:hAnsi="Times New Roman" w:cs="Times New Roman"/>
-          <w:sz w:val="24"/>
-          <w:szCs w:val="24"/>
-        </w:rPr>
-        <w:t xml:space="preserve"> p</w:t>
+        <w:t>.966</w:t>
+      </w:r>
+      <w:r>
+        <w:rPr>
+          <w:rFonts w:ascii="Times New Roman" w:hAnsi="Times New Roman" w:cs="Times New Roman"/>
+          <w:sz w:val="24"/>
+          <w:szCs w:val="24"/>
+        </w:rPr>
+        <w:t xml:space="preserve">, </w:t>
+      </w:r>
+      <w:r>
+        <w:rPr>
+          <w:rFonts w:ascii="Times New Roman" w:hAnsi="Times New Roman" w:cs="Times New Roman"/>
+          <w:i/>
+          <w:sz w:val="24"/>
+          <w:szCs w:val="24"/>
+        </w:rPr>
+        <w:t>p</w:t>
       </w:r>
       <w:r>
         <w:rPr>
@@ -500,32 +1194,40 @@
           <w:sz w:val="24"/>
           <w:szCs w:val="24"/>
         </w:rPr>
-        <w:t xml:space="preserve"> .</w:t>
-      </w:r>
-      <w:r>
-        <w:rPr>
-          <w:rFonts w:ascii="Times New Roman" w:hAnsi="Times New Roman" w:cs="Times New Roman"/>
-          <w:sz w:val="24"/>
-          <w:szCs w:val="24"/>
-        </w:rPr>
-        <w:t>74</w:t>
-      </w:r>
-      <w:r>
-        <w:rPr>
-          <w:rFonts w:ascii="Times New Roman" w:hAnsi="Times New Roman" w:cs="Times New Roman"/>
-          <w:sz w:val="24"/>
-          <w:szCs w:val="24"/>
-        </w:rPr>
-        <w:t>,</w:t>
-      </w:r>
-      <w:r>
-        <w:rPr>
-          <w:rFonts w:ascii="Times New Roman" w:hAnsi="Times New Roman" w:cs="Times New Roman"/>
-          <w:b/>
-          <w:sz w:val="24"/>
-          <w:szCs w:val="24"/>
-        </w:rPr>
-        <w:t xml:space="preserve"> η2= .568, 90% CI [.441, .633)</w:t>
+        <w:t>.327</w:t>
+      </w:r>
+      <w:r>
+        <w:rPr>
+          <w:rFonts w:ascii="Times New Roman" w:hAnsi="Times New Roman" w:cs="Times New Roman"/>
+          <w:sz w:val="24"/>
+          <w:szCs w:val="24"/>
+        </w:rPr>
+        <w:t xml:space="preserve">, </w:t>
+      </w:r>
+      <w:r>
+        <w:rPr>
+          <w:rFonts w:ascii="Times New Roman" w:hAnsi="Times New Roman" w:cs="Times New Roman"/>
+          <w:i/>
+          <w:sz w:val="24"/>
+          <w:szCs w:val="24"/>
+        </w:rPr>
+        <w:t>η2</w:t>
+      </w:r>
+      <w:r>
+        <w:rPr>
+          <w:rFonts w:ascii="Times New Roman" w:hAnsi="Times New Roman" w:cs="Times New Roman"/>
+          <w:sz w:val="24"/>
+          <w:szCs w:val="24"/>
+        </w:rPr>
+        <w:t>=.</w:t>
+      </w:r>
+      <w:r>
+        <w:rPr>
+          <w:rFonts w:ascii="Times New Roman" w:hAnsi="Times New Roman" w:cs="Times New Roman"/>
+          <w:sz w:val="24"/>
+          <w:szCs w:val="24"/>
+        </w:rPr>
+        <w:t>005</w:t>
       </w:r>
       <w:r>
         <w:rPr>
@@ -541,6 +1243,22 @@
           <w:sz w:val="24"/>
           <w:szCs w:val="24"/>
         </w:rPr>
+        <w:t xml:space="preserve"> Overall, </w:t>
+      </w:r>
+      <w:r>
+        <w:rPr>
+          <w:rFonts w:ascii="Times New Roman" w:hAnsi="Times New Roman" w:cs="Times New Roman"/>
+          <w:sz w:val="24"/>
+          <w:szCs w:val="24"/>
+        </w:rPr>
+        <w:t>men</w:t>
+      </w:r>
+      <w:r>
+        <w:rPr>
+          <w:rFonts w:ascii="Times New Roman" w:hAnsi="Times New Roman" w:cs="Times New Roman"/>
+          <w:sz w:val="24"/>
+          <w:szCs w:val="24"/>
+        </w:rPr>
         <w:t xml:space="preserve"> </w:t>
       </w:r>
       <w:r>
@@ -549,82 +1267,97 @@
           <w:sz w:val="24"/>
           <w:szCs w:val="24"/>
         </w:rPr>
-        <w:t>T</w:t>
-      </w:r>
-      <w:r>
-        <w:rPr>
-          <w:rFonts w:ascii="Times New Roman" w:hAnsi="Times New Roman" w:cs="Times New Roman"/>
-          <w:sz w:val="24"/>
-          <w:szCs w:val="24"/>
-        </w:rPr>
-        <w:t>heir interaction</w:t>
-      </w:r>
-      <w:r>
-        <w:rPr>
-          <w:rFonts w:ascii="Times New Roman" w:hAnsi="Times New Roman" w:cs="Times New Roman"/>
-          <w:sz w:val="24"/>
-          <w:szCs w:val="24"/>
-        </w:rPr>
-        <w:t xml:space="preserve"> was not</w:t>
-      </w:r>
-      <w:r>
-        <w:rPr>
-          <w:rFonts w:ascii="Times New Roman" w:hAnsi="Times New Roman" w:cs="Times New Roman"/>
-          <w:sz w:val="24"/>
-          <w:szCs w:val="24"/>
-        </w:rPr>
-        <w:t xml:space="preserve"> significant</w:t>
-      </w:r>
-      <w:r>
-        <w:rPr>
-          <w:rFonts w:ascii="Times New Roman" w:hAnsi="Times New Roman" w:cs="Times New Roman"/>
-          <w:sz w:val="24"/>
-          <w:szCs w:val="24"/>
-        </w:rPr>
-        <w:t>,</w:t>
-      </w:r>
-      <w:r>
-        <w:rPr>
-          <w:rFonts w:ascii="Times New Roman" w:hAnsi="Times New Roman" w:cs="Times New Roman"/>
-          <w:b/>
+        <w:t>had a larger change in pulse rate</w:t>
+      </w:r>
+      <w:r>
+        <w:rPr>
+          <w:rFonts w:ascii="Times New Roman" w:hAnsi="Times New Roman" w:cs="Times New Roman"/>
+          <w:sz w:val="24"/>
+          <w:szCs w:val="24"/>
+        </w:rPr>
+        <w:t xml:space="preserve"> (</w:t>
+      </w:r>
+      <w:r>
+        <w:rPr>
+          <w:rFonts w:ascii="Times New Roman" w:hAnsi="Times New Roman" w:cs="Times New Roman"/>
+          <w:i/>
+          <w:sz w:val="24"/>
+          <w:szCs w:val="24"/>
+        </w:rPr>
+        <w:t>M</w:t>
+      </w:r>
+      <w:r>
+        <w:rPr>
+          <w:rFonts w:ascii="Times New Roman" w:hAnsi="Times New Roman" w:cs="Times New Roman"/>
+          <w:sz w:val="24"/>
+          <w:szCs w:val="24"/>
+        </w:rPr>
+        <w:t>=3.</w:t>
+      </w:r>
+      <w:r>
+        <w:rPr>
+          <w:rFonts w:ascii="Times New Roman" w:hAnsi="Times New Roman" w:cs="Times New Roman"/>
+          <w:sz w:val="24"/>
+          <w:szCs w:val="24"/>
+        </w:rPr>
+        <w:t>504</w:t>
+      </w:r>
+      <w:r>
+        <w:rPr>
+          <w:rFonts w:ascii="Times New Roman" w:hAnsi="Times New Roman" w:cs="Times New Roman"/>
+          <w:sz w:val="24"/>
+          <w:szCs w:val="24"/>
+        </w:rPr>
+        <w:t xml:space="preserve">) than </w:t>
+      </w:r>
+      <w:r>
+        <w:rPr>
+          <w:rFonts w:ascii="Times New Roman" w:hAnsi="Times New Roman" w:cs="Times New Roman"/>
+          <w:sz w:val="24"/>
+          <w:szCs w:val="24"/>
+        </w:rPr>
+        <w:t>women</w:t>
+      </w:r>
+      <w:r>
+        <w:rPr>
+          <w:rFonts w:ascii="Times New Roman" w:hAnsi="Times New Roman" w:cs="Times New Roman"/>
           <w:sz w:val="24"/>
           <w:szCs w:val="24"/>
         </w:rPr>
         <w:t xml:space="preserve"> </w:t>
       </w:r>
-      <w:proofErr w:type="gramStart"/>
-      <w:r>
-        <w:rPr>
-          <w:rFonts w:ascii="Times New Roman" w:hAnsi="Times New Roman" w:cs="Times New Roman"/>
-          <w:sz w:val="24"/>
-          <w:szCs w:val="24"/>
-        </w:rPr>
-        <w:t>F(</w:t>
-      </w:r>
-      <w:proofErr w:type="gramEnd"/>
-      <w:r>
-        <w:rPr>
-          <w:rFonts w:ascii="Times New Roman" w:hAnsi="Times New Roman" w:cs="Times New Roman"/>
-          <w:sz w:val="24"/>
-          <w:szCs w:val="24"/>
-        </w:rPr>
-        <w:t>1</w:t>
-      </w:r>
-      <w:r>
-        <w:rPr>
-          <w:rFonts w:ascii="Times New Roman" w:hAnsi="Times New Roman" w:cs="Times New Roman"/>
-          <w:sz w:val="24"/>
-          <w:szCs w:val="24"/>
-        </w:rPr>
-        <w:t>,</w:t>
-      </w:r>
-      <w:r>
-        <w:rPr>
-          <w:rFonts w:ascii="Times New Roman" w:hAnsi="Times New Roman" w:cs="Times New Roman"/>
-          <w:sz w:val="24"/>
-          <w:szCs w:val="24"/>
-        </w:rPr>
-        <w:t xml:space="preserve"> 379</w:t>
+      <w:r>
+        <w:rPr>
+          <w:rFonts w:ascii="Times New Roman" w:hAnsi="Times New Roman" w:cs="Times New Roman"/>
+          <w:sz w:val="24"/>
+          <w:szCs w:val="24"/>
+        </w:rPr>
+        <w:t>(</w:t>
+      </w:r>
+      <w:r>
+        <w:rPr>
+          <w:rFonts w:ascii="Times New Roman" w:hAnsi="Times New Roman" w:cs="Times New Roman"/>
+          <w:i/>
+          <w:sz w:val="24"/>
+          <w:szCs w:val="24"/>
+        </w:rPr>
+        <w:t>M</w:t>
+      </w:r>
+      <w:r>
+        <w:rPr>
+          <w:rFonts w:ascii="Times New Roman" w:hAnsi="Times New Roman" w:cs="Times New Roman"/>
+          <w:sz w:val="24"/>
+          <w:szCs w:val="24"/>
+        </w:rPr>
+        <w:t>=</w:t>
+      </w:r>
+      <w:r>
+        <w:rPr>
+          <w:rFonts w:ascii="Times New Roman" w:hAnsi="Times New Roman" w:cs="Times New Roman"/>
+          <w:sz w:val="24"/>
+          <w:szCs w:val="24"/>
+        </w:rPr>
+        <w:t>2.49</w:t>
       </w:r>
       <w:r>
         <w:rPr>
@@ -637,143 +1370,14 @@
       <w:r>
         <w:rPr>
           <w:rFonts w:ascii="Times New Roman" w:hAnsi="Times New Roman" w:cs="Times New Roman"/>
-          <w:b/>
-          <w:sz w:val="24"/>
-          <w:szCs w:val="24"/>
-        </w:rPr>
-        <w:t xml:space="preserve"> = </w:t>
-      </w:r>
-      <w:r>
-        <w:rPr>
-          <w:rFonts w:ascii="Times New Roman" w:hAnsi="Times New Roman" w:cs="Times New Roman"/>
-          <w:sz w:val="24"/>
-          <w:szCs w:val="24"/>
-        </w:rPr>
-        <w:t>44.38</w:t>
-      </w:r>
-      <w:r>
-        <w:rPr>
-          <w:rFonts w:ascii="Times New Roman" w:hAnsi="Times New Roman" w:cs="Times New Roman"/>
-          <w:b/>
-          <w:sz w:val="24"/>
-          <w:szCs w:val="24"/>
-        </w:rPr>
-        <w:t>,</w:t>
-      </w:r>
-      <w:r>
-        <w:rPr>
-          <w:rFonts w:ascii="Times New Roman" w:hAnsi="Times New Roman" w:cs="Times New Roman"/>
-          <w:sz w:val="24"/>
-          <w:szCs w:val="24"/>
-        </w:rPr>
-        <w:t xml:space="preserve"> p</w:t>
-      </w:r>
-      <w:r>
-        <w:rPr>
-          <w:rFonts w:ascii="Times New Roman" w:hAnsi="Times New Roman" w:cs="Times New Roman"/>
-          <w:sz w:val="24"/>
-          <w:szCs w:val="24"/>
-        </w:rPr>
-        <w:t>=</w:t>
-      </w:r>
-      <w:r>
-        <w:rPr>
-          <w:rFonts w:ascii="Times New Roman" w:hAnsi="Times New Roman" w:cs="Times New Roman"/>
-          <w:sz w:val="24"/>
-          <w:szCs w:val="24"/>
-        </w:rPr>
-        <w:t xml:space="preserve"> .0</w:t>
-      </w:r>
-      <w:r>
-        <w:rPr>
-          <w:rFonts w:ascii="Times New Roman" w:hAnsi="Times New Roman" w:cs="Times New Roman"/>
-          <w:sz w:val="24"/>
-          <w:szCs w:val="24"/>
-        </w:rPr>
-        <w:t>89</w:t>
-      </w:r>
-      <w:r>
-        <w:rPr>
-          <w:rFonts w:ascii="Times New Roman" w:hAnsi="Times New Roman" w:cs="Times New Roman"/>
-          <w:sz w:val="24"/>
-          <w:szCs w:val="24"/>
-        </w:rPr>
-        <w:t>,</w:t>
-      </w:r>
-      <w:r>
-        <w:rPr>
-          <w:rFonts w:ascii="Times New Roman" w:hAnsi="Times New Roman" w:cs="Times New Roman"/>
-          <w:b/>
-          <w:sz w:val="24"/>
-          <w:szCs w:val="24"/>
-        </w:rPr>
-        <w:t xml:space="preserve"> η2= .071, 90% CI [.000, .132], MSE= 8.03 for each effect. Overall, </w:t>
-      </w:r>
-      <w:r>
-        <w:rPr>
-          <w:rFonts w:ascii="Times New Roman" w:hAnsi="Times New Roman" w:cs="Times New Roman"/>
-          <w:b/>
-          <w:sz w:val="24"/>
-          <w:szCs w:val="24"/>
-        </w:rPr>
-        <w:t>men</w:t>
-      </w:r>
-      <w:r>
-        <w:rPr>
-          <w:rFonts w:ascii="Times New Roman" w:hAnsi="Times New Roman" w:cs="Times New Roman"/>
-          <w:b/>
-          <w:sz w:val="24"/>
-          <w:szCs w:val="24"/>
-        </w:rPr>
-        <w:t xml:space="preserve"> </w:t>
-      </w:r>
-      <w:r>
-        <w:rPr>
-          <w:rFonts w:ascii="Times New Roman" w:hAnsi="Times New Roman" w:cs="Times New Roman"/>
-          <w:b/>
-          <w:sz w:val="24"/>
-          <w:szCs w:val="24"/>
-        </w:rPr>
-        <w:t>had a larger change in pulse rate</w:t>
-      </w:r>
-      <w:r>
-        <w:rPr>
-          <w:rFonts w:ascii="Times New Roman" w:hAnsi="Times New Roman" w:cs="Times New Roman"/>
-          <w:b/>
-          <w:sz w:val="24"/>
-          <w:szCs w:val="24"/>
-        </w:rPr>
-        <w:t xml:space="preserve"> (M= 13.16) than </w:t>
-      </w:r>
-      <w:proofErr w:type="spellStart"/>
-      <w:r>
-        <w:rPr>
-          <w:rFonts w:ascii="Times New Roman" w:hAnsi="Times New Roman" w:cs="Times New Roman"/>
-          <w:b/>
-          <w:sz w:val="24"/>
-          <w:szCs w:val="24"/>
-        </w:rPr>
-        <w:t>womenr</w:t>
-      </w:r>
-      <w:proofErr w:type="spellEnd"/>
-    </w:p>
-    <w:p>
-      <w:pPr>
-        <w:rPr>
-          <w:rFonts w:ascii="Times New Roman" w:hAnsi="Times New Roman" w:cs="Times New Roman"/>
-        </w:rPr>
-      </w:pPr>
-      <w:r>
-        <w:rPr>
-          <w:rFonts w:ascii="Times New Roman" w:hAnsi="Times New Roman" w:cs="Times New Roman"/>
-          <w:b/>
-          <w:sz w:val="24"/>
-          <w:szCs w:val="24"/>
-        </w:rPr>
-        <w:t xml:space="preserve"> (M= 10.06), d= .622, 95% CI [.219, 1.022]. As shown in the table below, recall was better for the conditions which involved greater depth of processing than for the conditions that involved less cognitive processing.</w:t>
+          <w:sz w:val="24"/>
+          <w:szCs w:val="24"/>
+        </w:rPr>
+        <w:t>.</w:t>
       </w:r>
     </w:p>
     <w:sectPr>
+      <w:headerReference w:type="default" r:id="rId7"/>
       <w:pgSz w:w="12240" w:h="15840"/>
       <w:pgMar w:top="1440" w:right="1440" w:bottom="1440" w:left="1440" w:header="720" w:footer="720" w:gutter="0"/>
       <w:cols w:space="720"/>
@@ -781,6 +1385,94 @@
     </w:sectPr>
   </w:body>
 </w:document>
+</file>
+
+<file path=word/endnotes.xml><?xml version="1.0" encoding="utf-8"?>
+<w:endnotes xmlns:wpc="http://schemas.microsoft.com/office/word/2010/wordprocessingCanvas" xmlns:cx="http://schemas.microsoft.com/office/drawing/2014/chartex" xmlns:cx1="http://schemas.microsoft.com/office/drawing/2015/9/8/chartex" xmlns:cx2="http://schemas.microsoft.com/office/drawing/2015/10/21/chartex" xmlns:cx3="http://schemas.microsoft.com/office/drawing/2016/5/9/chartex" xmlns:cx4="http://schemas.microsoft.com/office/drawing/2016/5/10/chartex" xmlns:cx5="http://schemas.microsoft.com/office/drawing/2016/5/11/chartex" xmlns:cx6="http://schemas.microsoft.com/office/drawing/2016/5/12/chartex" xmlns:cx7="http://schemas.microsoft.com/office/drawing/2016/5/13/chartex" xmlns:cx8="http://schemas.microsoft.com/office/drawing/2016/5/14/chartex" xmlns:mc="http://schemas.openxmlformats.org/markup-compatibility/2006" xmlns:aink="http://schemas.microsoft.com/office/drawing/2016/ink" xmlns:am3d="http://schemas.microsoft.com/office/drawing/2017/model3d" xmlns:o="urn:schemas-microsoft-com:office:office" xmlns:r="http://schemas.openxmlformats.org/officeDocument/2006/relationships" xmlns:m="http://schemas.openxmlformats.org/officeDocument/2006/math" xmlns:v="urn:schemas-microsoft-com:vml" xmlns:wp14="http://schemas.microsoft.com/office/word/2010/wordprocessingDrawing" xmlns:wp="http://schemas.openxmlformats.org/drawingml/2006/wordprocessingDrawing" xmlns:w10="urn:schemas-microsoft-com:office:word" xmlns:w="http://schemas.openxmlformats.org/wordprocessingml/2006/main" xmlns:w14="http://schemas.microsoft.com/office/word/2010/wordml" xmlns:w15="http://schemas.microsoft.com/office/word/2012/wordml" xmlns:w16cid="http://schemas.microsoft.com/office/word/2016/wordml/cid" xmlns:w16se="http://schemas.microsoft.com/office/word/2015/wordml/symex" xmlns:wpg="http://schemas.microsoft.com/office/word/2010/wordprocessingGroup" xmlns:wpi="http://schemas.microsoft.com/office/word/2010/wordprocessingInk" xmlns:wne="http://schemas.microsoft.com/office/word/2006/wordml" xmlns:wps="http://schemas.microsoft.com/office/word/2010/wordprocessingShape" mc:Ignorable="w14 w15 w16se w16cid wp14">
+  <w:endnote w:type="separator" w:id="-1">
+    <w:p>
+      <w:pPr>
+        <w:spacing w:after="0" w:line="240" w:lineRule="auto"/>
+      </w:pPr>
+      <w:r>
+        <w:separator/>
+      </w:r>
+    </w:p>
+  </w:endnote>
+  <w:endnote w:type="continuationSeparator" w:id="0">
+    <w:p>
+      <w:pPr>
+        <w:spacing w:after="0" w:line="240" w:lineRule="auto"/>
+      </w:pPr>
+      <w:r>
+        <w:continuationSeparator/>
+      </w:r>
+    </w:p>
+  </w:endnote>
+</w:endnotes>
+</file>
+
+<file path=word/footnotes.xml><?xml version="1.0" encoding="utf-8"?>
+<w:footnotes xmlns:wpc="http://schemas.microsoft.com/office/word/2010/wordprocessingCanvas" xmlns:cx="http://schemas.microsoft.com/office/drawing/2014/chartex" xmlns:cx1="http://schemas.microsoft.com/office/drawing/2015/9/8/chartex" xmlns:cx2="http://schemas.microsoft.com/office/drawing/2015/10/21/chartex" xmlns:cx3="http://schemas.microsoft.com/office/drawing/2016/5/9/chartex" xmlns:cx4="http://schemas.microsoft.com/office/drawing/2016/5/10/chartex" xmlns:cx5="http://schemas.microsoft.com/office/drawing/2016/5/11/chartex" xmlns:cx6="http://schemas.microsoft.com/office/drawing/2016/5/12/chartex" xmlns:cx7="http://schemas.microsoft.com/office/drawing/2016/5/13/chartex" xmlns:cx8="http://schemas.microsoft.com/office/drawing/2016/5/14/chartex" xmlns:mc="http://schemas.openxmlformats.org/markup-compatibility/2006" xmlns:aink="http://schemas.microsoft.com/office/drawing/2016/ink" xmlns:am3d="http://schemas.microsoft.com/office/drawing/2017/model3d" xmlns:o="urn:schemas-microsoft-com:office:office" xmlns:r="http://schemas.openxmlformats.org/officeDocument/2006/relationships" xmlns:m="http://schemas.openxmlformats.org/officeDocument/2006/math" xmlns:v="urn:schemas-microsoft-com:vml" xmlns:wp14="http://schemas.microsoft.com/office/word/2010/wordprocessingDrawing" xmlns:wp="http://schemas.openxmlformats.org/drawingml/2006/wordprocessingDrawing" xmlns:w10="urn:schemas-microsoft-com:office:word" xmlns:w="http://schemas.openxmlformats.org/wordprocessingml/2006/main" xmlns:w14="http://schemas.microsoft.com/office/word/2010/wordml" xmlns:w15="http://schemas.microsoft.com/office/word/2012/wordml" xmlns:w16cid="http://schemas.microsoft.com/office/word/2016/wordml/cid" xmlns:w16se="http://schemas.microsoft.com/office/word/2015/wordml/symex" xmlns:wpg="http://schemas.microsoft.com/office/word/2010/wordprocessingGroup" xmlns:wpi="http://schemas.microsoft.com/office/word/2010/wordprocessingInk" xmlns:wne="http://schemas.microsoft.com/office/word/2006/wordml" xmlns:wps="http://schemas.microsoft.com/office/word/2010/wordprocessingShape" mc:Ignorable="w14 w15 w16se w16cid wp14">
+  <w:footnote w:type="separator" w:id="-1">
+    <w:p>
+      <w:pPr>
+        <w:spacing w:after="0" w:line="240" w:lineRule="auto"/>
+      </w:pPr>
+      <w:r>
+        <w:separator/>
+      </w:r>
+    </w:p>
+  </w:footnote>
+  <w:footnote w:type="continuationSeparator" w:id="0">
+    <w:p>
+      <w:pPr>
+        <w:spacing w:after="0" w:line="240" w:lineRule="auto"/>
+      </w:pPr>
+      <w:r>
+        <w:continuationSeparator/>
+      </w:r>
+    </w:p>
+  </w:footnote>
+</w:footnotes>
+</file>
+
+<file path=word/header1.xml><?xml version="1.0" encoding="utf-8"?>
+<w:hdr xmlns:wpc="http://schemas.microsoft.com/office/word/2010/wordprocessingCanvas" xmlns:cx="http://schemas.microsoft.com/office/drawing/2014/chartex" xmlns:cx1="http://schemas.microsoft.com/office/drawing/2015/9/8/chartex" xmlns:cx2="http://schemas.microsoft.com/office/drawing/2015/10/21/chartex" xmlns:cx3="http://schemas.microsoft.com/office/drawing/2016/5/9/chartex" xmlns:cx4="http://schemas.microsoft.com/office/drawing/2016/5/10/chartex" xmlns:cx5="http://schemas.microsoft.com/office/drawing/2016/5/11/chartex" xmlns:cx6="http://schemas.microsoft.com/office/drawing/2016/5/12/chartex" xmlns:cx7="http://schemas.microsoft.com/office/drawing/2016/5/13/chartex" xmlns:cx8="http://schemas.microsoft.com/office/drawing/2016/5/14/chartex" xmlns:mc="http://schemas.openxmlformats.org/markup-compatibility/2006" xmlns:aink="http://schemas.microsoft.com/office/drawing/2016/ink" xmlns:am3d="http://schemas.microsoft.com/office/drawing/2017/model3d" xmlns:o="urn:schemas-microsoft-com:office:office" xmlns:r="http://schemas.openxmlformats.org/officeDocument/2006/relationships" xmlns:m="http://schemas.openxmlformats.org/officeDocument/2006/math" xmlns:v="urn:schemas-microsoft-com:vml" xmlns:wp14="http://schemas.microsoft.com/office/word/2010/wordprocessingDrawing" xmlns:wp="http://schemas.openxmlformats.org/drawingml/2006/wordprocessingDrawing" xmlns:w10="urn:schemas-microsoft-com:office:word" xmlns:w="http://schemas.openxmlformats.org/wordprocessingml/2006/main" xmlns:w14="http://schemas.microsoft.com/office/word/2010/wordml" xmlns:w15="http://schemas.microsoft.com/office/word/2012/wordml" xmlns:w16cid="http://schemas.microsoft.com/office/word/2016/wordml/cid" xmlns:w16se="http://schemas.microsoft.com/office/word/2015/wordml/symex" xmlns:wpg="http://schemas.microsoft.com/office/word/2010/wordprocessingGroup" xmlns:wpi="http://schemas.microsoft.com/office/word/2010/wordprocessingInk" xmlns:wne="http://schemas.microsoft.com/office/word/2006/wordml" xmlns:wps="http://schemas.microsoft.com/office/word/2010/wordprocessingShape" mc:Ignorable="w14 w15 w16se w16cid wp14">
+  <w:p>
+    <w:pPr>
+      <w:pStyle w:val="Header"/>
+    </w:pPr>
+    <w:r>
+      <w:t>William Eddy</w:t>
+    </w:r>
+    <w:r>
+      <w:tab/>
+    </w:r>
+    <w:r>
+      <w:tab/>
+      <w:t>4/10/2019</w:t>
+    </w:r>
+  </w:p>
+  <w:p>
+    <w:pPr>
+      <w:pStyle w:val="Header"/>
+    </w:pPr>
+    <w:r>
+      <w:t xml:space="preserve">2-way ANOVA Homework – </w:t>
+    </w:r>
+    <w:r>
+      <w:t>Plot and summary statement</w:t>
+    </w:r>
+    <w:r>
+      <w:tab/>
+    </w:r>
+    <w:r>
+      <w:tab/>
+      <w:t>Advanced Research Methods</w:t>
+    </w:r>
+  </w:p>
+</w:hdr>
 </file>
 
 <file path=word/styles.xml><?xml version="1.0" encoding="utf-8"?>
@@ -1208,6 +1900,50 @@
     <w:semiHidden/>
     <w:unhideWhenUsed/>
   </w:style>
+  <w:style w:type="paragraph" w:styleId="Header">
+    <w:name w:val="header"/>
+    <w:basedOn w:val="Normal"/>
+    <w:link w:val="HeaderChar"/>
+    <w:uiPriority w:val="99"/>
+    <w:unhideWhenUsed/>
+    <w:rsid w:val="00F24C7C"/>
+    <w:pPr>
+      <w:tabs>
+        <w:tab w:val="center" w:pos="4680"/>
+        <w:tab w:val="right" w:pos="9360"/>
+      </w:tabs>
+      <w:spacing w:after="0" w:line="240" w:lineRule="auto"/>
+    </w:pPr>
+  </w:style>
+  <w:style w:type="character" w:customStyle="1" w:styleId="HeaderChar">
+    <w:name w:val="Header Char"/>
+    <w:basedOn w:val="DefaultParagraphFont"/>
+    <w:link w:val="Header"/>
+    <w:uiPriority w:val="99"/>
+    <w:rsid w:val="00F24C7C"/>
+  </w:style>
+  <w:style w:type="paragraph" w:styleId="Footer">
+    <w:name w:val="footer"/>
+    <w:basedOn w:val="Normal"/>
+    <w:link w:val="FooterChar"/>
+    <w:uiPriority w:val="99"/>
+    <w:unhideWhenUsed/>
+    <w:rsid w:val="00F24C7C"/>
+    <w:pPr>
+      <w:tabs>
+        <w:tab w:val="center" w:pos="4680"/>
+        <w:tab w:val="right" w:pos="9360"/>
+      </w:tabs>
+      <w:spacing w:after="0" w:line="240" w:lineRule="auto"/>
+    </w:pPr>
+  </w:style>
+  <w:style w:type="character" w:customStyle="1" w:styleId="FooterChar">
+    <w:name w:val="Footer Char"/>
+    <w:basedOn w:val="DefaultParagraphFont"/>
+    <w:link w:val="Footer"/>
+    <w:uiPriority w:val="99"/>
+    <w:rsid w:val="00F24C7C"/>
+  </w:style>
 </w:styles>
 </file>
 

</xml_diff>